<commit_message>
GCM + UI changes + new activities.
</commit_message>
<xml_diff>
--- a/Development Diary.docx
+++ b/Development Diary.docx
@@ -10410,14 +10410,27 @@
       <w:r>
         <w:t xml:space="preserve">Figure </w:t>
       </w:r>
-      <w:fldSimple w:instr=" SEQ Figure \* ARABIC ">
-        <w:r>
-          <w:rPr>
-            <w:noProof/>
-          </w:rPr>
-          <w:t>1</w:t>
-        </w:r>
-      </w:fldSimple>
+      <w:r>
+        <w:fldChar w:fldCharType="begin"/>
+      </w:r>
+      <w:r>
+        <w:instrText xml:space="preserve"> SEQ Figure \* ARABIC </w:instrText>
+      </w:r>
+      <w:r>
+        <w:fldChar w:fldCharType="separate"/>
+      </w:r>
+      <w:r>
+        <w:rPr>
+          <w:noProof/>
+        </w:rPr>
+        <w:t>1</w:t>
+      </w:r>
+      <w:r>
+        <w:rPr>
+          <w:noProof/>
+        </w:rPr>
+        <w:fldChar w:fldCharType="end"/>
+      </w:r>
       <w:r>
         <w:t xml:space="preserve"> all operation contracts defined for the UserService</w:t>
       </w:r>
@@ -10543,14 +10556,27 @@
       <w:r>
         <w:t xml:space="preserve">Figure </w:t>
       </w:r>
-      <w:fldSimple w:instr=" SEQ Figure \* ARABIC ">
-        <w:r>
-          <w:rPr>
-            <w:noProof/>
-          </w:rPr>
-          <w:t>2</w:t>
-        </w:r>
-      </w:fldSimple>
+      <w:r>
+        <w:fldChar w:fldCharType="begin"/>
+      </w:r>
+      <w:r>
+        <w:instrText xml:space="preserve"> SEQ Figure \* ARABIC </w:instrText>
+      </w:r>
+      <w:r>
+        <w:fldChar w:fldCharType="separate"/>
+      </w:r>
+      <w:r>
+        <w:rPr>
+          <w:noProof/>
+        </w:rPr>
+        <w:t>2</w:t>
+      </w:r>
+      <w:r>
+        <w:rPr>
+          <w:noProof/>
+        </w:rPr>
+        <w:fldChar w:fldCharType="end"/>
+      </w:r>
       <w:r>
         <w:t>all operation contracts defined for the CarShareService</w:t>
       </w:r>
@@ -12423,7 +12449,23 @@
           </mc:Choice>
           <mc:Fallback>
             <w:pict>
-              <v:shape w14:anchorId="30538B4E" id="Down Arrow 23" o:spid="_x0000_s1045" type="#_x0000_t67" style="position:absolute;margin-left:70.5pt;margin-top:101.75pt;width:16.5pt;height:246.75pt;z-index:251670528;visibility:visible;mso-wrap-style:square;mso-width-percent:0;mso-height-percent:0;mso-wrap-distance-left:9pt;mso-wrap-distance-top:0;mso-wrap-distance-right:9pt;mso-wrap-distance-bottom:0;mso-position-horizontal:absolute;mso-position-horizontal-relative:margin;mso-position-vertical:absolute;mso-position-vertical-relative:text;mso-width-percent:0;mso-height-percent:0;mso-width-relative:margin;mso-height-relative:margin;v-text-anchor:middle" o:gfxdata="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" adj="20878" fillcolor="#5b9bd5 [3204]" strokecolor="#1f4d78 [1604]" strokeweight="1pt">
+              <v:shapetype w14:anchorId="30538B4E" id="_x0000_t67" coordsize="21600,21600" o:spt="67" adj="16200,5400" path="m0@0l@1@0@1,0@2,0@2@0,21600@0,10800,21600xe">
+                <v:stroke joinstyle="miter"/>
+                <v:formulas>
+                  <v:f eqn="val #0"/>
+                  <v:f eqn="val #1"/>
+                  <v:f eqn="sum height 0 #1"/>
+                  <v:f eqn="sum 10800 0 #1"/>
+                  <v:f eqn="sum width 0 #0"/>
+                  <v:f eqn="prod @4 @3 10800"/>
+                  <v:f eqn="sum width 0 @5"/>
+                </v:formulas>
+                <v:path o:connecttype="custom" o:connectlocs="10800,0;0,@0;10800,21600;21600,@0" o:connectangles="270,180,90,0" textboxrect="@1,0,@2,@6"/>
+                <v:handles>
+                  <v:h position="#1,#0" xrange="0,10800" yrange="0,21600"/>
+                </v:handles>
+              </v:shapetype>
+              <v:shape id="Down Arrow 23" o:spid="_x0000_s1045" type="#_x0000_t67" style="position:absolute;margin-left:70.5pt;margin-top:101.75pt;width:16.5pt;height:246.75pt;z-index:251670528;visibility:visible;mso-wrap-style:square;mso-width-percent:0;mso-height-percent:0;mso-wrap-distance-left:9pt;mso-wrap-distance-top:0;mso-wrap-distance-right:9pt;mso-wrap-distance-bottom:0;mso-position-horizontal:absolute;mso-position-horizontal-relative:margin;mso-position-vertical:absolute;mso-position-vertical-relative:text;mso-width-percent:0;mso-height-percent:0;mso-width-relative:margin;mso-height-relative:margin;v-text-anchor:middle" o:gfxdata="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" adj="20878" fillcolor="#5b9bd5 [3204]" strokecolor="#1f4d78 [1604]" strokeweight="1pt">
                 <v:textbox>
                   <w:txbxContent>
                     <w:p/>
@@ -13018,39 +13060,82 @@
     <w:p>
       <w:pPr>
         <w:rPr>
-          <w:color w:val="806000" w:themeColor="accent4" w:themeShade="80"/>
-        </w:rPr>
-      </w:pPr>
-      <w:r>
-        <w:rPr>
           <w:b/>
           <w:color w:val="806000" w:themeColor="accent4" w:themeShade="80"/>
         </w:rPr>
-        <w:t>TODO:</w:t>
-      </w:r>
-      <w:r>
-        <w:rPr>
-          <w:color w:val="806000" w:themeColor="accent4" w:themeShade="80"/>
-        </w:rPr>
-        <w:t xml:space="preserve"> </w:t>
-      </w:r>
+      </w:pPr>
       <w:r>
         <w:rPr>
           <w:b/>
           <w:color w:val="806000" w:themeColor="accent4" w:themeShade="80"/>
         </w:rPr>
-        <w:t xml:space="preserve">Revise the layout to make sure it scales properly on screens of various </w:t>
+        <w:t>TODO:</w:t>
+      </w:r>
+      <w:r>
+        <w:rPr>
+          <w:color w:val="806000" w:themeColor="accent4" w:themeShade="80"/>
+        </w:rPr>
+        <w:t xml:space="preserve"> </w:t>
       </w:r>
       <w:r>
         <w:rPr>
           <w:b/>
           <w:color w:val="806000" w:themeColor="accent4" w:themeShade="80"/>
         </w:rPr>
+        <w:t xml:space="preserve">Revise the layout to make sure it scales properly on screens of various </w:t>
+      </w:r>
+      <w:r>
+        <w:rPr>
+          <w:b/>
+          <w:color w:val="806000" w:themeColor="accent4" w:themeShade="80"/>
+        </w:rPr>
         <w:t>sizes and in both orientations.</w:t>
       </w:r>
     </w:p>
     <w:p>
       <w:pPr>
+        <w:rPr>
+          <w:color w:val="FF0000"/>
+        </w:rPr>
+      </w:pPr>
+      <w:r>
+        <w:rPr>
+          <w:b/>
+          <w:color w:val="FF0000"/>
+        </w:rPr>
+        <w:t>ISSUE: Each time the device is rotated and its orientation changes, Android tears down the entire activity and goes through the process of creating the activity from scratch again. This creates the need to develop a system whose responsibility will be to save the state of each activity before it’s torn down and reload its state after its recreated. Without such a system in place, I am currently experiencing nullreference exceptions when the Activity attempts to reload information which has not been saved or reinitialized and is therefore null. Thi</w:t>
+      </w:r>
+      <w:r>
+        <w:rPr>
+          <w:b/>
+          <w:color w:val="FF0000"/>
+        </w:rPr>
+        <w:t>s crashes the application but</w:t>
+      </w:r>
+      <w:r>
+        <w:rPr>
+          <w:b/>
+          <w:color w:val="FF0000"/>
+        </w:rPr>
+        <w:t xml:space="preserve"> is</w:t>
+      </w:r>
+      <w:r>
+        <w:rPr>
+          <w:b/>
+          <w:color w:val="FF0000"/>
+        </w:rPr>
+        <w:t xml:space="preserve"> still</w:t>
+      </w:r>
+      <w:r>
+        <w:rPr>
+          <w:b/>
+          <w:color w:val="FF0000"/>
+        </w:rPr>
+        <w:t xml:space="preserve"> a rather low priority issue which will be addressed later.</w:t>
+      </w:r>
+    </w:p>
+    <w:p>
+      <w:pPr>
         <w:pStyle w:val="Heading2"/>
       </w:pPr>
       <w:r>
@@ -13067,6 +13152,7 @@
     </w:p>
     <w:p>
       <w:r>
+        <w:lastRenderedPageBreak/>
         <w:t>This was perhaps one of the most difficult tasks associated with this project</w:t>
       </w:r>
       <w:r>
@@ -13093,23 +13179,7 @@
     </w:p>
     <w:p>
       <w:r>
-        <w:t xml:space="preserve">Integrating the </w:t>
-      </w:r>
-      <w:r>
-        <w:t>WebMatrix.WebSecurity</w:t>
-      </w:r>
-      <w:r>
-        <w:t xml:space="preserve"> membership provider was quite a challenging task. It took a lot of research and experimenting with the web.config file to achieve the desired result. One of the </w:t>
-      </w:r>
-      <w:r>
-        <w:lastRenderedPageBreak/>
-        <w:t xml:space="preserve">main changes that I had to implement to the web.config file is the inclusion of </w:t>
-      </w:r>
-      <w:r>
-        <w:t>WebMatrix.WebSecurity</w:t>
-      </w:r>
-      <w:r>
-        <w:t xml:space="preserve"> membership into the WCF service:</w:t>
+        <w:t>Integrating the WebMatrix.WebSecurity membership provider was quite a challenging task. It took a lot of research and experimenting with the web.config file to achieve the desired result. One of the main changes that I had to implement to the web.config file is the inclusion of WebMatrix.WebSecurity membership into the WCF service:</w:t>
       </w:r>
     </w:p>
     <w:p>
@@ -13173,13 +13243,7 @@
         <w:t xml:space="preserve">The system worked perfectly for </w:t>
       </w:r>
       <w:r>
-        <w:t xml:space="preserve">user registration. Users were able to register properly and the </w:t>
-      </w:r>
-      <w:r>
-        <w:t>WebMatrix.WebSecurity</w:t>
-      </w:r>
-      <w:r>
-        <w:t xml:space="preserve"> mechanism was able to store encrypted passwords successfully. Unfortunately not everything went according to plan. </w:t>
+        <w:t xml:space="preserve">user registration. Users were able to register properly and the WebMatrix.WebSecurity mechanism was able to store encrypted passwords successfully. Unfortunately not everything went according to plan. </w:t>
       </w:r>
       <w:r>
         <w:t>One of the main problems that I encountered during the implementation of this security mechanism into my WCF service was a nullreference exception each time I tried to validate user’s credentials.</w:t>
@@ -13197,34 +13261,20 @@
           <w:b/>
           <w:color w:val="FF0000"/>
         </w:rPr>
-        <w:t xml:space="preserve">ISSUE: </w:t>
+        <w:t xml:space="preserve">ISSUE: WebMatrix.WebSecurity throws nullreference exception while attempting to log user in. </w:t>
       </w:r>
       <w:r>
         <w:rPr>
           <w:b/>
           <w:color w:val="FF0000"/>
         </w:rPr>
-        <w:t>WebMatrix.WebSecurity</w:t>
+        <w:t>Blocker</w:t>
       </w:r>
       <w:r>
         <w:rPr>
           <w:b/>
           <w:color w:val="FF0000"/>
         </w:rPr>
-        <w:t xml:space="preserve"> throws nullreference exception while attempting to log user in. </w:t>
-      </w:r>
-      <w:r>
-        <w:rPr>
-          <w:b/>
-          <w:color w:val="FF0000"/>
-        </w:rPr>
-        <w:t>Blocker</w:t>
-      </w:r>
-      <w:r>
-        <w:rPr>
-          <w:b/>
-          <w:color w:val="FF0000"/>
-        </w:rPr>
         <w:t>, must investigate immediately.</w:t>
       </w:r>
     </w:p>
@@ -13236,13 +13286,7 @@
         <w:t xml:space="preserve">any </w:t>
       </w:r>
       <w:r>
-        <w:t xml:space="preserve">closer to solving the problem. This was until I realised that my WCF service was still being hosted inside a local service host which is a console application. Since console application ignores web.config files and uses app.config instead to store its configuration data, I realised the </w:t>
-      </w:r>
-      <w:r>
-        <w:t>WebMatrix.WebSecurity</w:t>
-      </w:r>
-      <w:r>
-        <w:t xml:space="preserve"> mechanism was not being initialised properly and this is where the nullreference exception was coming from.</w:t>
+        <w:t>closer to solving the problem. This was until I realised that my WCF service was still being hosted inside a local service host which is a console application. Since console application ignores web.config files and uses app.config instead to store its configuration data, I realised the WebMatrix.WebSecurity mechanism was not being initialised properly and this is where the nullreference exception was coming from.</w:t>
       </w:r>
     </w:p>
     <w:p>
@@ -13293,6 +13337,7 @@
           <w:szCs w:val="19"/>
           <w:highlight w:val="white"/>
         </w:rPr>
+        <w:lastRenderedPageBreak/>
         <w:t>if</w:t>
       </w:r>
       <w:r>
@@ -13421,17 +13466,7 @@
           <w:szCs w:val="19"/>
           <w:highlight w:val="white"/>
         </w:rPr>
-        <w:t xml:space="preserve">    </w:t>
-      </w:r>
-      <w:r>
-        <w:rPr>
-          <w:rFonts w:ascii="Consolas" w:hAnsi="Consolas" w:cs="Consolas"/>
-          <w:color w:val="000000"/>
-          <w:sz w:val="19"/>
-          <w:szCs w:val="19"/>
-          <w:highlight w:val="white"/>
-        </w:rPr>
-        <w:t xml:space="preserve"> validatedUser.IsValid = </w:t>
+        <w:t xml:space="preserve">     validatedUser.IsValid = </w:t>
       </w:r>
       <w:r>
         <w:rPr>
@@ -13485,10 +13520,7 @@
         <w:t xml:space="preserve">The </w:t>
       </w:r>
       <w:r>
-        <w:t>WebMatrix.WebSecurity</w:t>
-      </w:r>
-      <w:r>
-        <w:t xml:space="preserve"> mechanism worked flawlessly from that point on. For illustration purposes, below is the block of code taken from the RegisterUser method responsible for adding new user’s encrypted password to the database:</w:t>
+        <w:t>WebMatrix.WebSecurity mechanism worked flawlessly from that point on. For illustration purposes, below is the block of code taken from the RegisterUser method responsible for adding new user’s encrypted password to the database:</w:t>
       </w:r>
     </w:p>
     <w:p>
@@ -13508,7 +13540,6 @@
           <w:szCs w:val="19"/>
           <w:highlight w:val="white"/>
         </w:rPr>
-        <w:lastRenderedPageBreak/>
         <w:t>WebSecurity</w:t>
       </w:r>
       <w:r>
@@ -13746,14 +13777,27 @@
                             <w:r>
                               <w:t xml:space="preserve">Figure </w:t>
                             </w:r>
-                            <w:fldSimple w:instr=" SEQ Figure \* ARABIC ">
-                              <w:r>
-                                <w:rPr>
-                                  <w:noProof/>
-                                </w:rPr>
-                                <w:t>3</w:t>
-                              </w:r>
-                            </w:fldSimple>
+                            <w:r>
+                              <w:fldChar w:fldCharType="begin"/>
+                            </w:r>
+                            <w:r>
+                              <w:instrText xml:space="preserve"> SEQ Figure \* ARABIC </w:instrText>
+                            </w:r>
+                            <w:r>
+                              <w:fldChar w:fldCharType="separate"/>
+                            </w:r>
+                            <w:r>
+                              <w:rPr>
+                                <w:noProof/>
+                              </w:rPr>
+                              <w:t>3</w:t>
+                            </w:r>
+                            <w:r>
+                              <w:rPr>
+                                <w:noProof/>
+                              </w:rPr>
+                              <w:fldChar w:fldCharType="end"/>
+                            </w:r>
                             <w:r>
                               <w:t xml:space="preserve"> Piece of code from the RegisterUser method illustrating the usage of the ServiceResponse object.</w:t>
                             </w:r>
@@ -13787,14 +13831,27 @@
                       <w:r>
                         <w:t xml:space="preserve">Figure </w:t>
                       </w:r>
-                      <w:fldSimple w:instr=" SEQ Figure \* ARABIC ">
-                        <w:r>
-                          <w:rPr>
-                            <w:noProof/>
-                          </w:rPr>
-                          <w:t>3</w:t>
-                        </w:r>
-                      </w:fldSimple>
+                      <w:r>
+                        <w:fldChar w:fldCharType="begin"/>
+                      </w:r>
+                      <w:r>
+                        <w:instrText xml:space="preserve"> SEQ Figure \* ARABIC </w:instrText>
+                      </w:r>
+                      <w:r>
+                        <w:fldChar w:fldCharType="separate"/>
+                      </w:r>
+                      <w:r>
+                        <w:rPr>
+                          <w:noProof/>
+                        </w:rPr>
+                        <w:t>3</w:t>
+                      </w:r>
+                      <w:r>
+                        <w:rPr>
+                          <w:noProof/>
+                        </w:rPr>
+                        <w:fldChar w:fldCharType="end"/>
+                      </w:r>
                       <w:r>
                         <w:t xml:space="preserve"> Piece of code from the RegisterUser method illustrating the usage of the ServiceResponse object.</w:t>
                       </w:r>
@@ -14105,14 +14162,27 @@
       <w:r>
         <w:t xml:space="preserve">Figure </w:t>
       </w:r>
-      <w:fldSimple w:instr=" SEQ Figure \* ARABIC ">
-        <w:r>
-          <w:rPr>
-            <w:noProof/>
-          </w:rPr>
-          <w:t>4</w:t>
-        </w:r>
-      </w:fldSimple>
+      <w:r>
+        <w:fldChar w:fldCharType="begin"/>
+      </w:r>
+      <w:r>
+        <w:instrText xml:space="preserve"> SEQ Figure \* ARABIC </w:instrText>
+      </w:r>
+      <w:r>
+        <w:fldChar w:fldCharType="separate"/>
+      </w:r>
+      <w:r>
+        <w:rPr>
+          <w:noProof/>
+        </w:rPr>
+        <w:t>4</w:t>
+      </w:r>
+      <w:r>
+        <w:rPr>
+          <w:noProof/>
+        </w:rPr>
+        <w:fldChar w:fldCharType="end"/>
+      </w:r>
       <w:r>
         <w:t>LoginDTO containing informaion used by the WCF service to authenticate the user.</w:t>
       </w:r>
@@ -16884,14 +16954,27 @@
       <w:r>
         <w:t xml:space="preserve">Figure </w:t>
       </w:r>
-      <w:fldSimple w:instr=" SEQ Figure \* ARABIC ">
-        <w:r>
-          <w:rPr>
-            <w:noProof/>
-          </w:rPr>
-          <w:t>5</w:t>
-        </w:r>
-      </w:fldSimple>
+      <w:r>
+        <w:fldChar w:fldCharType="begin"/>
+      </w:r>
+      <w:r>
+        <w:instrText xml:space="preserve"> SEQ Figure \* ARABIC </w:instrText>
+      </w:r>
+      <w:r>
+        <w:fldChar w:fldCharType="separate"/>
+      </w:r>
+      <w:r>
+        <w:rPr>
+          <w:noProof/>
+        </w:rPr>
+        <w:t>5</w:t>
+      </w:r>
+      <w:r>
+        <w:rPr>
+          <w:noProof/>
+        </w:rPr>
+        <w:fldChar w:fldCharType="end"/>
+      </w:r>
       <w:r>
         <w:t>FindNDrive website created and hosted in IIS. Please see the green rectangle in top left.</w:t>
       </w:r>
@@ -16968,14 +17051,27 @@
       <w:r>
         <w:t xml:space="preserve">Figure </w:t>
       </w:r>
-      <w:fldSimple w:instr=" SEQ Figure \* ARABIC ">
-        <w:r>
-          <w:rPr>
-            <w:noProof/>
-          </w:rPr>
-          <w:t>6</w:t>
-        </w:r>
-      </w:fldSimple>
+      <w:r>
+        <w:fldChar w:fldCharType="begin"/>
+      </w:r>
+      <w:r>
+        <w:instrText xml:space="preserve"> SEQ Figure \* ARABIC </w:instrText>
+      </w:r>
+      <w:r>
+        <w:fldChar w:fldCharType="separate"/>
+      </w:r>
+      <w:r>
+        <w:rPr>
+          <w:noProof/>
+        </w:rPr>
+        <w:t>6</w:t>
+      </w:r>
+      <w:r>
+        <w:rPr>
+          <w:noProof/>
+        </w:rPr>
+        <w:fldChar w:fldCharType="end"/>
+      </w:r>
       <w:r>
         <w:t>New SSL certificate created for the FindNDrive website.</w:t>
       </w:r>
@@ -17055,14 +17151,27 @@
       <w:r>
         <w:t xml:space="preserve">Figure </w:t>
       </w:r>
-      <w:fldSimple w:instr=" SEQ Figure \* ARABIC ">
-        <w:r>
-          <w:rPr>
-            <w:noProof/>
-          </w:rPr>
-          <w:t>7</w:t>
-        </w:r>
-      </w:fldSimple>
+      <w:r>
+        <w:fldChar w:fldCharType="begin"/>
+      </w:r>
+      <w:r>
+        <w:instrText xml:space="preserve"> SEQ Figure \* ARABIC </w:instrText>
+      </w:r>
+      <w:r>
+        <w:fldChar w:fldCharType="separate"/>
+      </w:r>
+      <w:r>
+        <w:rPr>
+          <w:noProof/>
+        </w:rPr>
+        <w:t>7</w:t>
+      </w:r>
+      <w:r>
+        <w:rPr>
+          <w:noProof/>
+        </w:rPr>
+        <w:fldChar w:fldCharType="end"/>
+      </w:r>
       <w:r>
         <w:t>Binding SSL certificate to FindNDrive website.</w:t>
       </w:r>
@@ -17147,14 +17256,27 @@
       <w:r>
         <w:t xml:space="preserve">Figure </w:t>
       </w:r>
-      <w:fldSimple w:instr=" SEQ Figure \* ARABIC ">
-        <w:r>
-          <w:rPr>
-            <w:noProof/>
-          </w:rPr>
-          <w:t>8</w:t>
-        </w:r>
-      </w:fldSimple>
+      <w:r>
+        <w:fldChar w:fldCharType="begin"/>
+      </w:r>
+      <w:r>
+        <w:instrText xml:space="preserve"> SEQ Figure \* ARABIC </w:instrText>
+      </w:r>
+      <w:r>
+        <w:fldChar w:fldCharType="separate"/>
+      </w:r>
+      <w:r>
+        <w:rPr>
+          <w:noProof/>
+        </w:rPr>
+        <w:t>8</w:t>
+      </w:r>
+      <w:r>
+        <w:rPr>
+          <w:noProof/>
+        </w:rPr>
+        <w:fldChar w:fldCharType="end"/>
+      </w:r>
       <w:r>
         <w:t>FindNDrive now refuses all HTTP connection. HTTPS is the only allowed method of connecting to the service.</w:t>
       </w:r>
@@ -17377,14 +17499,27 @@
       <w:r>
         <w:t xml:space="preserve">Figure </w:t>
       </w:r>
-      <w:fldSimple w:instr=" SEQ Figure \* ARABIC ">
-        <w:r>
-          <w:rPr>
-            <w:noProof/>
-          </w:rPr>
-          <w:t>9</w:t>
-        </w:r>
-      </w:fldSimple>
+      <w:r>
+        <w:fldChar w:fldCharType="begin"/>
+      </w:r>
+      <w:r>
+        <w:instrText xml:space="preserve"> SEQ Figure \* ARABIC </w:instrText>
+      </w:r>
+      <w:r>
+        <w:fldChar w:fldCharType="separate"/>
+      </w:r>
+      <w:r>
+        <w:rPr>
+          <w:noProof/>
+        </w:rPr>
+        <w:t>9</w:t>
+      </w:r>
+      <w:r>
+        <w:rPr>
+          <w:noProof/>
+        </w:rPr>
+        <w:fldChar w:fldCharType="end"/>
+      </w:r>
       <w:r>
         <w:t xml:space="preserve"> SSLSocketFactory, developed with the help from: </w:t>
       </w:r>
@@ -25127,10 +25262,7 @@
         <w:suppressAutoHyphens w:val="0"/>
       </w:pPr>
       <w:r>
-        <w:t>The animation is performed us</w:t>
-      </w:r>
-      <w:r>
-        <w:t>ing the weightSum property which means that regardless of screen size the animation will work and be displayed on all screen sizes and orientations.</w:t>
+        <w:t>The animation is performed using the weightSum property which means that regardless of screen size the animation will work and be displayed on all screen sizes and orientations.</w:t>
       </w:r>
     </w:p>
     <w:p/>
@@ -25157,13 +25289,6 @@
     <w:p>
       <w:pPr>
         <w:pStyle w:val="NoSpacing"/>
-        <w:rPr>
-          <w:rFonts w:ascii="Calibri Light" w:eastAsia="Times New Roman" w:hAnsi="Calibri Light"/>
-          <w:spacing w:val="-10"/>
-          <w:kern w:val="3"/>
-          <w:sz w:val="56"/>
-          <w:szCs w:val="56"/>
-        </w:rPr>
       </w:pPr>
       <w:r>
         <w:rPr>
@@ -25219,6 +25344,240 @@
           </wp:inline>
         </w:drawing>
       </w:r>
+    </w:p>
+    <w:p>
+      <w:pPr>
+        <w:pStyle w:val="Heading2"/>
+      </w:pPr>
+    </w:p>
+    <w:p>
+      <w:pPr>
+        <w:pStyle w:val="Heading2"/>
+      </w:pPr>
+      <w:r>
+        <w:t>Handling screen orientation changes.</w:t>
+      </w:r>
+    </w:p>
+    <w:p>
+      <w:pPr>
+        <w:pStyle w:val="NoSpacing"/>
+      </w:pPr>
+      <w:r>
+        <w:rPr>
+          <w:noProof/>
+          <w:lang w:eastAsia="en-GB"/>
+        </w:rPr>
+        <w:drawing>
+          <wp:anchor distT="0" distB="0" distL="114300" distR="114300" simplePos="0" relativeHeight="251730944" behindDoc="1" locked="0" layoutInCell="1" allowOverlap="1" wp14:anchorId="3E2152D2" wp14:editId="1F731E6A">
+            <wp:simplePos x="0" y="0"/>
+            <wp:positionH relativeFrom="margin">
+              <wp:align>right</wp:align>
+            </wp:positionH>
+            <wp:positionV relativeFrom="paragraph">
+              <wp:posOffset>464185</wp:posOffset>
+            </wp:positionV>
+            <wp:extent cx="3752850" cy="1162050"/>
+            <wp:effectExtent l="0" t="0" r="0" b="0"/>
+            <wp:wrapTight wrapText="bothSides">
+              <wp:wrapPolygon edited="0">
+                <wp:start x="0" y="0"/>
+                <wp:lineTo x="0" y="21246"/>
+                <wp:lineTo x="21490" y="21246"/>
+                <wp:lineTo x="21490" y="0"/>
+                <wp:lineTo x="0" y="0"/>
+              </wp:wrapPolygon>
+            </wp:wrapTight>
+            <wp:docPr id="3" name="Picture 3"/>
+            <wp:cNvGraphicFramePr>
+              <a:graphicFrameLocks xmlns:a="http://schemas.openxmlformats.org/drawingml/2006/main" noChangeAspect="1"/>
+            </wp:cNvGraphicFramePr>
+            <a:graphic xmlns:a="http://schemas.openxmlformats.org/drawingml/2006/main">
+              <a:graphicData uri="http://schemas.openxmlformats.org/drawingml/2006/picture">
+                <pic:pic xmlns:pic="http://schemas.openxmlformats.org/drawingml/2006/picture">
+                  <pic:nvPicPr>
+                    <pic:cNvPr id="0" name="Picture 1"/>
+                    <pic:cNvPicPr>
+                      <a:picLocks noChangeAspect="1" noChangeArrowheads="1"/>
+                    </pic:cNvPicPr>
+                  </pic:nvPicPr>
+                  <pic:blipFill>
+                    <a:blip r:embed="rId50">
+                      <a:extLst>
+                        <a:ext uri="{28A0092B-C50C-407E-A947-70E740481C1C}">
+                          <a14:useLocalDpi xmlns:a14="http://schemas.microsoft.com/office/drawing/2010/main" val="0"/>
+                        </a:ext>
+                      </a:extLst>
+                    </a:blip>
+                    <a:srcRect/>
+                    <a:stretch>
+                      <a:fillRect/>
+                    </a:stretch>
+                  </pic:blipFill>
+                  <pic:spPr bwMode="auto">
+                    <a:xfrm>
+                      <a:off x="0" y="0"/>
+                      <a:ext cx="3752850" cy="1162050"/>
+                    </a:xfrm>
+                    <a:prstGeom prst="rect">
+                      <a:avLst/>
+                    </a:prstGeom>
+                    <a:noFill/>
+                    <a:ln>
+                      <a:noFill/>
+                    </a:ln>
+                  </pic:spPr>
+                </pic:pic>
+              </a:graphicData>
+            </a:graphic>
+            <wp14:sizeRelH relativeFrom="page">
+              <wp14:pctWidth>0</wp14:pctWidth>
+            </wp14:sizeRelH>
+            <wp14:sizeRelV relativeFrom="page">
+              <wp14:pctHeight>0</wp14:pctHeight>
+            </wp14:sizeRelV>
+          </wp:anchor>
+        </w:drawing>
+      </w:r>
+      <w:r>
+        <w:t>I have also developed</w:t>
+      </w:r>
+      <w:r>
+        <w:t xml:space="preserve"> some</w:t>
+      </w:r>
+      <w:r>
+        <w:t xml:space="preserve"> code to partially handle the issue where change </w:t>
+      </w:r>
+      <w:r>
+        <w:t>of the screen orientation causes</w:t>
+      </w:r>
+      <w:r>
+        <w:t xml:space="preserve"> the application to crash due to nullreference exception.</w:t>
+      </w:r>
+      <w:r>
+        <w:t xml:space="preserve"> The current approach which I am taking is to override the</w:t>
+      </w:r>
+      <w:r>
+        <w:t xml:space="preserve"> </w:t>
+      </w:r>
+      <w:r>
+        <w:t>onSaveInstanceState</w:t>
+      </w:r>
+      <w:r>
+        <w:t xml:space="preserve"> method and save all the necessary variables into the Bundle which is one of Android’s ways of </w:t>
+      </w:r>
+      <w:r>
+        <w:t>passing data between activities.</w:t>
+      </w:r>
+    </w:p>
+    <w:p>
+      <w:pPr>
+        <w:pStyle w:val="NoSpacing"/>
+      </w:pPr>
+    </w:p>
+    <w:p>
+      <w:pPr>
+        <w:pStyle w:val="NoSpacing"/>
+      </w:pPr>
+      <w:r>
+        <w:t>After the orientation changes, the Activity goes through its creation process again and the key to reload all the necessary values back into place the code into the onCreate method as it is illustrated in the example below:</w:t>
+      </w:r>
+    </w:p>
+    <w:p>
+      <w:pPr>
+        <w:pStyle w:val="NoSpacing"/>
+      </w:pPr>
+      <w:r>
+        <w:br/>
+      </w:r>
+      <w:r>
+        <w:rPr>
+          <w:noProof/>
+          <w:lang w:eastAsia="en-GB"/>
+        </w:rPr>
+        <w:drawing>
+          <wp:inline distT="0" distB="0" distL="0" distR="0">
+            <wp:extent cx="5724525" cy="1447800"/>
+            <wp:effectExtent l="0" t="0" r="9525" b="0"/>
+            <wp:docPr id="234" name="Picture 234"/>
+            <wp:cNvGraphicFramePr>
+              <a:graphicFrameLocks xmlns:a="http://schemas.openxmlformats.org/drawingml/2006/main" noChangeAspect="1"/>
+            </wp:cNvGraphicFramePr>
+            <a:graphic xmlns:a="http://schemas.openxmlformats.org/drawingml/2006/main">
+              <a:graphicData uri="http://schemas.openxmlformats.org/drawingml/2006/picture">
+                <pic:pic xmlns:pic="http://schemas.openxmlformats.org/drawingml/2006/picture">
+                  <pic:nvPicPr>
+                    <pic:cNvPr id="0" name="Picture 3"/>
+                    <pic:cNvPicPr>
+                      <a:picLocks noChangeAspect="1" noChangeArrowheads="1"/>
+                    </pic:cNvPicPr>
+                  </pic:nvPicPr>
+                  <pic:blipFill>
+                    <a:blip r:embed="rId51">
+                      <a:extLst>
+                        <a:ext uri="{28A0092B-C50C-407E-A947-70E740481C1C}">
+                          <a14:useLocalDpi xmlns:a14="http://schemas.microsoft.com/office/drawing/2010/main" val="0"/>
+                        </a:ext>
+                      </a:extLst>
+                    </a:blip>
+                    <a:srcRect/>
+                    <a:stretch>
+                      <a:fillRect/>
+                    </a:stretch>
+                  </pic:blipFill>
+                  <pic:spPr bwMode="auto">
+                    <a:xfrm>
+                      <a:off x="0" y="0"/>
+                      <a:ext cx="5724525" cy="1447800"/>
+                    </a:xfrm>
+                    <a:prstGeom prst="rect">
+                      <a:avLst/>
+                    </a:prstGeom>
+                    <a:noFill/>
+                    <a:ln>
+                      <a:noFill/>
+                    </a:ln>
+                  </pic:spPr>
+                </pic:pic>
+              </a:graphicData>
+            </a:graphic>
+          </wp:inline>
+        </w:drawing>
+      </w:r>
+    </w:p>
+    <w:p>
+      <w:pPr>
+        <w:pStyle w:val="NoSpacing"/>
+      </w:pPr>
+    </w:p>
+    <w:p>
+      <w:pPr>
+        <w:pStyle w:val="NoSpacing"/>
+      </w:pPr>
+      <w:r>
+        <w:t>An ideal solution would be to create a base class which implements this system and make every Activity inherit from it.</w:t>
+      </w:r>
+    </w:p>
+    <w:p>
+      <w:pPr>
+        <w:rPr>
+          <w:b/>
+          <w:color w:val="806000" w:themeColor="accent4" w:themeShade="80"/>
+        </w:rPr>
+      </w:pPr>
+      <w:r>
+        <w:rPr>
+          <w:b/>
+          <w:color w:val="806000" w:themeColor="accent4" w:themeShade="80"/>
+        </w:rPr>
+        <w:t xml:space="preserve">TODO: </w:t>
+      </w:r>
+      <w:r>
+        <w:rPr>
+          <w:b/>
+          <w:color w:val="806000" w:themeColor="accent4" w:themeShade="80"/>
+        </w:rPr>
+        <w:t>Create a base class which implements the system for saving and restoring state of an Activity and make all other activities inherit from it.</w:t>
+      </w:r>
       <w:r>
         <w:br w:type="page"/>
       </w:r>
@@ -25600,27 +25959,7 @@
         </w:rPr>
         <w:t>Develop transition for the search view to allow search results to be displayed in the same tab.</w:t>
       </w:r>
-      <w:r>
-        <w:rPr>
-          <w:b/>
-          <w:color w:val="806000" w:themeColor="accent4" w:themeShade="80"/>
-        </w:rPr>
-        <w:br/>
-      </w:r>
-      <w:r>
-        <w:br w:type="page"/>
-      </w:r>
-    </w:p>
-    <w:p>
-      <w:pPr>
-        <w:pStyle w:val="Title"/>
-      </w:pPr>
-      <w:r>
-        <w:lastRenderedPageBreak/>
-        <w:t>Issues List</w:t>
-      </w:r>
-    </w:p>
-    <w:p/>
+    </w:p>
     <w:p>
       <w:pPr>
         <w:pStyle w:val="ListParagraph"/>
@@ -25630,43 +25969,46 @@
         </w:numPr>
         <w:rPr>
           <w:b/>
-          <w:strike/>
-          <w:color w:val="FF0000"/>
+          <w:color w:val="806000" w:themeColor="accent4" w:themeShade="80"/>
         </w:rPr>
       </w:pPr>
       <w:r>
         <w:rPr>
           <w:b/>
-          <w:strike/>
-          <w:color w:val="FF0000"/>
-        </w:rPr>
-        <w:t xml:space="preserve">ISSUE: I’m having major issues with converting dates and times to and from the WCF service. After a lot of research, I found that when sending a serialized Date &amp; Time object, WCF will only accept it in the following epoch format: </w:t>
+          <w:color w:val="806000" w:themeColor="accent4" w:themeShade="80"/>
+        </w:rPr>
+        <w:t xml:space="preserve">TODO: </w:t>
       </w:r>
       <w:r>
         <w:rPr>
           <w:b/>
-          <w:strike/>
-          <w:color w:val="1F3864" w:themeColor="accent5" w:themeShade="80"/>
-        </w:rPr>
-        <w:t xml:space="preserve">"/Date("+epochlong+")/" </w:t>
-      </w:r>
+          <w:color w:val="806000" w:themeColor="accent4" w:themeShade="80"/>
+        </w:rPr>
+        <w:t>Create a base class which implements the system for saving and restoring state of an Activity and make all other activities inherit from it.</w:t>
+      </w:r>
+      <w:bookmarkStart w:id="0" w:name="_GoBack"/>
+      <w:bookmarkEnd w:id="0"/>
       <w:r>
         <w:rPr>
           <w:b/>
-          <w:strike/>
-          <w:color w:val="FF0000"/>
-        </w:rPr>
-        <w:t>which means I’m going to have to write my own WCF date/time converter.</w:t>
-      </w:r>
-      <w:r>
-        <w:rPr>
-          <w:b/>
-          <w:strike/>
-          <w:color w:val="FF0000"/>
-        </w:rPr>
-        <w:t xml:space="preserve"> Medium priority, will investigate later.</w:t>
-      </w:r>
-    </w:p>
+          <w:color w:val="806000" w:themeColor="accent4" w:themeShade="80"/>
+        </w:rPr>
+        <w:br/>
+      </w:r>
+      <w:r>
+        <w:br w:type="page"/>
+      </w:r>
+    </w:p>
+    <w:p>
+      <w:pPr>
+        <w:pStyle w:val="Title"/>
+      </w:pPr>
+      <w:r>
+        <w:lastRenderedPageBreak/>
+        <w:t>Issues List</w:t>
+      </w:r>
+    </w:p>
+    <w:p/>
     <w:p>
       <w:pPr>
         <w:pStyle w:val="ListParagraph"/>
@@ -25686,10 +26028,134 @@
           <w:strike/>
           <w:color w:val="FF0000"/>
         </w:rPr>
+        <w:t xml:space="preserve">ISSUE: I’m having major issues with converting dates and times to and from the WCF service. After a lot of research, I found that when sending a serialized Date &amp; Time object, WCF will only accept it in the following epoch format: </w:t>
+      </w:r>
+      <w:r>
+        <w:rPr>
+          <w:b/>
+          <w:strike/>
+          <w:color w:val="1F3864" w:themeColor="accent5" w:themeShade="80"/>
+        </w:rPr>
+        <w:t xml:space="preserve">"/Date("+epochlong+")/" </w:t>
+      </w:r>
+      <w:r>
+        <w:rPr>
+          <w:b/>
+          <w:strike/>
+          <w:color w:val="FF0000"/>
+        </w:rPr>
+        <w:t>which means I’m going to have to write my own WCF date/time converter.</w:t>
+      </w:r>
+      <w:r>
+        <w:rPr>
+          <w:b/>
+          <w:strike/>
+          <w:color w:val="FF0000"/>
+        </w:rPr>
+        <w:t xml:space="preserve"> Medium priority, will investigate later.</w:t>
+      </w:r>
+    </w:p>
+    <w:p>
+      <w:pPr>
+        <w:pStyle w:val="ListParagraph"/>
+        <w:numPr>
+          <w:ilvl w:val="0"/>
+          <w:numId w:val="2"/>
+        </w:numPr>
+        <w:rPr>
+          <w:b/>
+          <w:strike/>
+          <w:color w:val="FF0000"/>
+        </w:rPr>
+      </w:pPr>
+      <w:r>
+        <w:rPr>
+          <w:b/>
+          <w:strike/>
+          <w:color w:val="FF0000"/>
+        </w:rPr>
         <w:t>ISSUE: WebMatrix.WebSecurity throws nullreference exception while attempting to log user in. Blocker, must investigate immediately.</w:t>
       </w:r>
-      <w:bookmarkStart w:id="0" w:name="_GoBack"/>
-      <w:bookmarkEnd w:id="0"/>
+    </w:p>
+    <w:p>
+      <w:pPr>
+        <w:pStyle w:val="ListParagraph"/>
+        <w:numPr>
+          <w:ilvl w:val="0"/>
+          <w:numId w:val="2"/>
+        </w:numPr>
+        <w:rPr>
+          <w:color w:val="FF0000"/>
+        </w:rPr>
+      </w:pPr>
+      <w:r>
+        <w:rPr>
+          <w:b/>
+          <w:color w:val="FF0000"/>
+        </w:rPr>
+        <w:t xml:space="preserve">ISSUE: Each time the device is rotated and its orientation changes, Android tears down the entire activity and goes through the process of creating the activity from scratch again. This creates the need to develop a system whose responsibility will be to save the state of each activity before it’s torn down and reload its state after its recreated. Without such a system in place, I am currently experiencing nullreference exceptions when the Activity attempts to reload information which has not been saved or reinitialized and is therefore null. </w:t>
+      </w:r>
+      <w:r>
+        <w:rPr>
+          <w:b/>
+          <w:color w:val="FF0000"/>
+        </w:rPr>
+        <w:t>Thi</w:t>
+      </w:r>
+      <w:r>
+        <w:rPr>
+          <w:b/>
+          <w:color w:val="FF0000"/>
+        </w:rPr>
+        <w:t>s crashes the application but</w:t>
+      </w:r>
+      <w:r>
+        <w:rPr>
+          <w:b/>
+          <w:color w:val="FF0000"/>
+        </w:rPr>
+        <w:t xml:space="preserve"> is</w:t>
+      </w:r>
+      <w:r>
+        <w:rPr>
+          <w:b/>
+          <w:color w:val="FF0000"/>
+        </w:rPr>
+        <w:t xml:space="preserve"> still</w:t>
+      </w:r>
+      <w:r>
+        <w:rPr>
+          <w:b/>
+          <w:color w:val="FF0000"/>
+        </w:rPr>
+        <w:t xml:space="preserve"> a rather low priority issue which will be addressed later.</w:t>
+      </w:r>
+      <w:r>
+        <w:rPr>
+          <w:b/>
+          <w:color w:val="FF0000"/>
+        </w:rPr>
+        <w:t xml:space="preserve"> – </w:t>
+      </w:r>
+      <w:r>
+        <w:rPr>
+          <w:b/>
+          <w:color w:val="FF0000"/>
+          <w:u w:val="single"/>
+        </w:rPr>
+        <w:t>Partially addressed.</w:t>
+      </w:r>
+    </w:p>
+    <w:p>
+      <w:pPr>
+        <w:pStyle w:val="ListParagraph"/>
+        <w:ind w:left="1080"/>
+        <w:rPr>
+          <w:b/>
+          <w:strike/>
+          <w:color w:val="FF0000"/>
+        </w:rPr>
+      </w:pPr>
     </w:p>
     <w:sectPr>
       <w:pgSz w:w="11906" w:h="16838"/>

</xml_diff>

<commit_message>
UI improvements + Google Maps API
</commit_message>
<xml_diff>
--- a/Development Diary.docx
+++ b/Development Diary.docx
@@ -161,7 +161,7 @@
                     </pic:cNvPicPr>
                   </pic:nvPicPr>
                   <pic:blipFill>
-                    <a:blip r:embed="rId7">
+                    <a:blip r:embed="rId8">
                       <a:extLst>
                         <a:ext uri="{28A0092B-C50C-407E-A947-70E740481C1C}">
                           <a14:useLocalDpi xmlns:a14="http://schemas.microsoft.com/office/drawing/2010/main" val="0"/>
@@ -10371,7 +10371,7 @@
                     </pic:cNvPicPr>
                   </pic:nvPicPr>
                   <pic:blipFill>
-                    <a:blip r:embed="rId8">
+                    <a:blip r:embed="rId9">
                       <a:extLst>
                         <a:ext uri="{28A0092B-C50C-407E-A947-70E740481C1C}">
                           <a14:useLocalDpi xmlns:a14="http://schemas.microsoft.com/office/drawing/2010/main" val="0"/>
@@ -10410,27 +10410,14 @@
       <w:r>
         <w:t xml:space="preserve">Figure </w:t>
       </w:r>
-      <w:r>
-        <w:fldChar w:fldCharType="begin"/>
-      </w:r>
-      <w:r>
-        <w:instrText xml:space="preserve"> SEQ Figure \* ARABIC </w:instrText>
-      </w:r>
-      <w:r>
-        <w:fldChar w:fldCharType="separate"/>
-      </w:r>
-      <w:r>
-        <w:rPr>
-          <w:noProof/>
-        </w:rPr>
-        <w:t>1</w:t>
-      </w:r>
-      <w:r>
-        <w:rPr>
-          <w:noProof/>
-        </w:rPr>
-        <w:fldChar w:fldCharType="end"/>
-      </w:r>
+      <w:fldSimple w:instr=" SEQ Figure \* ARABIC ">
+        <w:r>
+          <w:rPr>
+            <w:noProof/>
+          </w:rPr>
+          <w:t>1</w:t>
+        </w:r>
+      </w:fldSimple>
       <w:r>
         <w:t xml:space="preserve"> all operation contracts defined for the UserService</w:t>
       </w:r>
@@ -10517,7 +10504,7 @@
                     </pic:cNvPicPr>
                   </pic:nvPicPr>
                   <pic:blipFill>
-                    <a:blip r:embed="rId9">
+                    <a:blip r:embed="rId10">
                       <a:extLst>
                         <a:ext uri="{28A0092B-C50C-407E-A947-70E740481C1C}">
                           <a14:useLocalDpi xmlns:a14="http://schemas.microsoft.com/office/drawing/2010/main" val="0"/>
@@ -10556,27 +10543,14 @@
       <w:r>
         <w:t xml:space="preserve">Figure </w:t>
       </w:r>
-      <w:r>
-        <w:fldChar w:fldCharType="begin"/>
-      </w:r>
-      <w:r>
-        <w:instrText xml:space="preserve"> SEQ Figure \* ARABIC </w:instrText>
-      </w:r>
-      <w:r>
-        <w:fldChar w:fldCharType="separate"/>
-      </w:r>
-      <w:r>
-        <w:rPr>
-          <w:noProof/>
-        </w:rPr>
-        <w:t>2</w:t>
-      </w:r>
-      <w:r>
-        <w:rPr>
-          <w:noProof/>
-        </w:rPr>
-        <w:fldChar w:fldCharType="end"/>
-      </w:r>
+      <w:fldSimple w:instr=" SEQ Figure \* ARABIC ">
+        <w:r>
+          <w:rPr>
+            <w:noProof/>
+          </w:rPr>
+          <w:t>2</w:t>
+        </w:r>
+      </w:fldSimple>
       <w:r>
         <w:t>all operation contracts defined for the CarShareService</w:t>
       </w:r>
@@ -11635,7 +11609,7 @@
                     </pic:cNvPicPr>
                   </pic:nvPicPr>
                   <pic:blipFill>
-                    <a:blip r:embed="rId10">
+                    <a:blip r:embed="rId11">
                       <a:extLst>
                         <a:ext uri="{28A0092B-C50C-407E-A947-70E740481C1C}">
                           <a14:useLocalDpi xmlns:a14="http://schemas.microsoft.com/office/drawing/2010/main" val="0"/>
@@ -11828,7 +11802,7 @@
                     </pic:cNvPicPr>
                   </pic:nvPicPr>
                   <pic:blipFill>
-                    <a:blip r:embed="rId11">
+                    <a:blip r:embed="rId12">
                       <a:extLst>
                         <a:ext uri="{28A0092B-C50C-407E-A947-70E740481C1C}">
                           <a14:useLocalDpi xmlns:a14="http://schemas.microsoft.com/office/drawing/2010/main" val="0"/>
@@ -11993,7 +11967,7 @@
                     </pic:cNvPicPr>
                   </pic:nvPicPr>
                   <pic:blipFill>
-                    <a:blip r:embed="rId12">
+                    <a:blip r:embed="rId13">
                       <a:extLst>
                         <a:ext uri="{28A0092B-C50C-407E-A947-70E740481C1C}">
                           <a14:useLocalDpi xmlns:a14="http://schemas.microsoft.com/office/drawing/2010/main" val="0"/>
@@ -12965,7 +12939,7 @@
                     </pic:cNvPicPr>
                   </pic:nvPicPr>
                   <pic:blipFill>
-                    <a:blip r:embed="rId13">
+                    <a:blip r:embed="rId14">
                       <a:extLst>
                         <a:ext uri="{28A0092B-C50C-407E-A947-70E740481C1C}">
                           <a14:useLocalDpi xmlns:a14="http://schemas.microsoft.com/office/drawing/2010/main" val="0"/>
@@ -13025,7 +12999,7 @@
                     </pic:cNvPicPr>
                   </pic:nvPicPr>
                   <pic:blipFill>
-                    <a:blip r:embed="rId14" cstate="print">
+                    <a:blip r:embed="rId15" cstate="print">
                       <a:extLst>
                         <a:ext uri="{28A0092B-C50C-407E-A947-70E740481C1C}">
                           <a14:useLocalDpi xmlns:a14="http://schemas.microsoft.com/office/drawing/2010/main" val="0"/>
@@ -13206,7 +13180,7 @@
                     </pic:cNvPicPr>
                   </pic:nvPicPr>
                   <pic:blipFill>
-                    <a:blip r:embed="rId15">
+                    <a:blip r:embed="rId16">
                       <a:extLst>
                         <a:ext uri="{28A0092B-C50C-407E-A947-70E740481C1C}">
                           <a14:useLocalDpi xmlns:a14="http://schemas.microsoft.com/office/drawing/2010/main" val="0"/>
@@ -13680,7 +13654,7 @@
                     </pic:cNvPicPr>
                   </pic:nvPicPr>
                   <pic:blipFill>
-                    <a:blip r:embed="rId16">
+                    <a:blip r:embed="rId17">
                       <a:extLst>
                         <a:ext uri="{28A0092B-C50C-407E-A947-70E740481C1C}">
                           <a14:useLocalDpi xmlns:a14="http://schemas.microsoft.com/office/drawing/2010/main" val="0"/>
@@ -13777,27 +13751,14 @@
                             <w:r>
                               <w:t xml:space="preserve">Figure </w:t>
                             </w:r>
-                            <w:r>
-                              <w:fldChar w:fldCharType="begin"/>
-                            </w:r>
-                            <w:r>
-                              <w:instrText xml:space="preserve"> SEQ Figure \* ARABIC </w:instrText>
-                            </w:r>
-                            <w:r>
-                              <w:fldChar w:fldCharType="separate"/>
-                            </w:r>
-                            <w:r>
-                              <w:rPr>
-                                <w:noProof/>
-                              </w:rPr>
-                              <w:t>3</w:t>
-                            </w:r>
-                            <w:r>
-                              <w:rPr>
-                                <w:noProof/>
-                              </w:rPr>
-                              <w:fldChar w:fldCharType="end"/>
-                            </w:r>
+                            <w:fldSimple w:instr=" SEQ Figure \* ARABIC ">
+                              <w:r>
+                                <w:rPr>
+                                  <w:noProof/>
+                                </w:rPr>
+                                <w:t>3</w:t>
+                              </w:r>
+                            </w:fldSimple>
                             <w:r>
                               <w:t xml:space="preserve"> Piece of code from the RegisterUser method illustrating the usage of the ServiceResponse object.</w:t>
                             </w:r>
@@ -13923,7 +13884,7 @@
                     </pic:cNvPicPr>
                   </pic:nvPicPr>
                   <pic:blipFill>
-                    <a:blip r:embed="rId17">
+                    <a:blip r:embed="rId18">
                       <a:extLst>
                         <a:ext uri="{28A0092B-C50C-407E-A947-70E740481C1C}">
                           <a14:useLocalDpi xmlns:a14="http://schemas.microsoft.com/office/drawing/2010/main" val="0"/>
@@ -13994,7 +13955,7 @@
                     </pic:cNvPicPr>
                   </pic:nvPicPr>
                   <pic:blipFill>
-                    <a:blip r:embed="rId18">
+                    <a:blip r:embed="rId19">
                       <a:extLst>
                         <a:ext uri="{28A0092B-C50C-407E-A947-70E740481C1C}">
                           <a14:useLocalDpi xmlns:a14="http://schemas.microsoft.com/office/drawing/2010/main" val="0"/>
@@ -14114,7 +14075,7 @@
                     </pic:cNvPicPr>
                   </pic:nvPicPr>
                   <pic:blipFill>
-                    <a:blip r:embed="rId19">
+                    <a:blip r:embed="rId20">
                       <a:extLst>
                         <a:ext uri="{28A0092B-C50C-407E-A947-70E740481C1C}">
                           <a14:useLocalDpi xmlns:a14="http://schemas.microsoft.com/office/drawing/2010/main" val="0"/>
@@ -14162,27 +14123,14 @@
       <w:r>
         <w:t xml:space="preserve">Figure </w:t>
       </w:r>
-      <w:r>
-        <w:fldChar w:fldCharType="begin"/>
-      </w:r>
-      <w:r>
-        <w:instrText xml:space="preserve"> SEQ Figure \* ARABIC </w:instrText>
-      </w:r>
-      <w:r>
-        <w:fldChar w:fldCharType="separate"/>
-      </w:r>
-      <w:r>
-        <w:rPr>
-          <w:noProof/>
-        </w:rPr>
-        <w:t>4</w:t>
-      </w:r>
-      <w:r>
-        <w:rPr>
-          <w:noProof/>
-        </w:rPr>
-        <w:fldChar w:fldCharType="end"/>
-      </w:r>
+      <w:fldSimple w:instr=" SEQ Figure \* ARABIC ">
+        <w:r>
+          <w:rPr>
+            <w:noProof/>
+          </w:rPr>
+          <w:t>4</w:t>
+        </w:r>
+      </w:fldSimple>
       <w:r>
         <w:t>LoginDTO containing informaion used by the WCF service to authenticate the user.</w:t>
       </w:r>
@@ -14290,7 +14238,7 @@
                     </pic:cNvPicPr>
                   </pic:nvPicPr>
                   <pic:blipFill>
-                    <a:blip r:embed="rId20">
+                    <a:blip r:embed="rId21">
                       <a:extLst>
                         <a:ext uri="{28A0092B-C50C-407E-A947-70E740481C1C}">
                           <a14:useLocalDpi xmlns:a14="http://schemas.microsoft.com/office/drawing/2010/main" val="0"/>
@@ -14512,7 +14460,7 @@
                     </pic:cNvPicPr>
                   </pic:nvPicPr>
                   <pic:blipFill>
-                    <a:blip r:embed="rId21">
+                    <a:blip r:embed="rId22">
                       <a:extLst>
                         <a:ext uri="{28A0092B-C50C-407E-A947-70E740481C1C}">
                           <a14:useLocalDpi xmlns:a14="http://schemas.microsoft.com/office/drawing/2010/main" val="0"/>
@@ -14587,7 +14535,7 @@
                     </pic:cNvPicPr>
                   </pic:nvPicPr>
                   <pic:blipFill>
-                    <a:blip r:embed="rId22">
+                    <a:blip r:embed="rId23">
                       <a:extLst>
                         <a:ext uri="{28A0092B-C50C-407E-A947-70E740481C1C}">
                           <a14:useLocalDpi xmlns:a14="http://schemas.microsoft.com/office/drawing/2010/main" val="0"/>
@@ -14664,7 +14612,7 @@
                     </pic:cNvPicPr>
                   </pic:nvPicPr>
                   <pic:blipFill>
-                    <a:blip r:embed="rId23">
+                    <a:blip r:embed="rId24">
                       <a:extLst>
                         <a:ext uri="{28A0092B-C50C-407E-A947-70E740481C1C}">
                           <a14:useLocalDpi xmlns:a14="http://schemas.microsoft.com/office/drawing/2010/main" val="0"/>
@@ -16915,103 +16863,6 @@
                     </pic:cNvPicPr>
                   </pic:nvPicPr>
                   <pic:blipFill>
-                    <a:blip r:embed="rId24" cstate="print">
-                      <a:extLst>
-                        <a:ext uri="{28A0092B-C50C-407E-A947-70E740481C1C}">
-                          <a14:useLocalDpi xmlns:a14="http://schemas.microsoft.com/office/drawing/2010/main" val="0"/>
-                        </a:ext>
-                      </a:extLst>
-                    </a:blip>
-                    <a:srcRect/>
-                    <a:stretch>
-                      <a:fillRect/>
-                    </a:stretch>
-                  </pic:blipFill>
-                  <pic:spPr bwMode="auto">
-                    <a:xfrm>
-                      <a:off x="0" y="0"/>
-                      <a:ext cx="5734050" cy="3019425"/>
-                    </a:xfrm>
-                    <a:prstGeom prst="rect">
-                      <a:avLst/>
-                    </a:prstGeom>
-                    <a:noFill/>
-                    <a:ln>
-                      <a:noFill/>
-                    </a:ln>
-                  </pic:spPr>
-                </pic:pic>
-              </a:graphicData>
-            </a:graphic>
-          </wp:inline>
-        </w:drawing>
-      </w:r>
-    </w:p>
-    <w:p>
-      <w:pPr>
-        <w:pStyle w:val="Caption"/>
-      </w:pPr>
-      <w:r>
-        <w:t xml:space="preserve">Figure </w:t>
-      </w:r>
-      <w:r>
-        <w:fldChar w:fldCharType="begin"/>
-      </w:r>
-      <w:r>
-        <w:instrText xml:space="preserve"> SEQ Figure \* ARABIC </w:instrText>
-      </w:r>
-      <w:r>
-        <w:fldChar w:fldCharType="separate"/>
-      </w:r>
-      <w:r>
-        <w:rPr>
-          <w:noProof/>
-        </w:rPr>
-        <w:t>5</w:t>
-      </w:r>
-      <w:r>
-        <w:rPr>
-          <w:noProof/>
-        </w:rPr>
-        <w:fldChar w:fldCharType="end"/>
-      </w:r>
-      <w:r>
-        <w:t>FindNDrive website created and hosted in IIS. Please see the green rectangle in top left.</w:t>
-      </w:r>
-    </w:p>
-    <w:p>
-      <w:pPr>
-        <w:pStyle w:val="NoSpacing"/>
-      </w:pPr>
-    </w:p>
-    <w:p>
-      <w:pPr>
-        <w:pStyle w:val="Heading2"/>
-      </w:pPr>
-      <w:r>
-        <w:rPr>
-          <w:noProof/>
-          <w:lang w:eastAsia="en-GB"/>
-        </w:rPr>
-        <w:lastRenderedPageBreak/>
-        <w:drawing>
-          <wp:inline distT="0" distB="0" distL="0" distR="0" wp14:anchorId="3371355E" wp14:editId="19193663">
-            <wp:extent cx="5734050" cy="3019425"/>
-            <wp:effectExtent l="0" t="0" r="0" b="9525"/>
-            <wp:docPr id="9" name="Picture 9"/>
-            <wp:cNvGraphicFramePr>
-              <a:graphicFrameLocks xmlns:a="http://schemas.openxmlformats.org/drawingml/2006/main" noChangeAspect="1"/>
-            </wp:cNvGraphicFramePr>
-            <a:graphic xmlns:a="http://schemas.openxmlformats.org/drawingml/2006/main">
-              <a:graphicData uri="http://schemas.openxmlformats.org/drawingml/2006/picture">
-                <pic:pic xmlns:pic="http://schemas.openxmlformats.org/drawingml/2006/picture">
-                  <pic:nvPicPr>
-                    <pic:cNvPr id="0" name="Picture 4"/>
-                    <pic:cNvPicPr>
-                      <a:picLocks noChangeAspect="1" noChangeArrowheads="1"/>
-                    </pic:cNvPicPr>
-                  </pic:nvPicPr>
-                  <pic:blipFill>
                     <a:blip r:embed="rId25" cstate="print">
                       <a:extLst>
                         <a:ext uri="{28A0092B-C50C-407E-A947-70E740481C1C}">
@@ -17051,27 +16902,98 @@
       <w:r>
         <w:t xml:space="preserve">Figure </w:t>
       </w:r>
-      <w:r>
-        <w:fldChar w:fldCharType="begin"/>
-      </w:r>
-      <w:r>
-        <w:instrText xml:space="preserve"> SEQ Figure \* ARABIC </w:instrText>
-      </w:r>
-      <w:r>
-        <w:fldChar w:fldCharType="separate"/>
-      </w:r>
+      <w:fldSimple w:instr=" SEQ Figure \* ARABIC ">
+        <w:r>
+          <w:rPr>
+            <w:noProof/>
+          </w:rPr>
+          <w:t>5</w:t>
+        </w:r>
+      </w:fldSimple>
+      <w:r>
+        <w:t>FindNDrive website created and hosted in IIS. Please see the green rectangle in top left.</w:t>
+      </w:r>
+    </w:p>
+    <w:p>
+      <w:pPr>
+        <w:pStyle w:val="NoSpacing"/>
+      </w:pPr>
+    </w:p>
+    <w:p>
+      <w:pPr>
+        <w:pStyle w:val="Heading2"/>
+      </w:pPr>
       <w:r>
         <w:rPr>
           <w:noProof/>
-        </w:rPr>
-        <w:t>6</w:t>
-      </w:r>
-      <w:r>
-        <w:rPr>
-          <w:noProof/>
-        </w:rPr>
-        <w:fldChar w:fldCharType="end"/>
-      </w:r>
+          <w:lang w:eastAsia="en-GB"/>
+        </w:rPr>
+        <w:lastRenderedPageBreak/>
+        <w:drawing>
+          <wp:inline distT="0" distB="0" distL="0" distR="0" wp14:anchorId="3371355E" wp14:editId="19193663">
+            <wp:extent cx="5734050" cy="3019425"/>
+            <wp:effectExtent l="0" t="0" r="0" b="9525"/>
+            <wp:docPr id="9" name="Picture 9"/>
+            <wp:cNvGraphicFramePr>
+              <a:graphicFrameLocks xmlns:a="http://schemas.openxmlformats.org/drawingml/2006/main" noChangeAspect="1"/>
+            </wp:cNvGraphicFramePr>
+            <a:graphic xmlns:a="http://schemas.openxmlformats.org/drawingml/2006/main">
+              <a:graphicData uri="http://schemas.openxmlformats.org/drawingml/2006/picture">
+                <pic:pic xmlns:pic="http://schemas.openxmlformats.org/drawingml/2006/picture">
+                  <pic:nvPicPr>
+                    <pic:cNvPr id="0" name="Picture 4"/>
+                    <pic:cNvPicPr>
+                      <a:picLocks noChangeAspect="1" noChangeArrowheads="1"/>
+                    </pic:cNvPicPr>
+                  </pic:nvPicPr>
+                  <pic:blipFill>
+                    <a:blip r:embed="rId26" cstate="print">
+                      <a:extLst>
+                        <a:ext uri="{28A0092B-C50C-407E-A947-70E740481C1C}">
+                          <a14:useLocalDpi xmlns:a14="http://schemas.microsoft.com/office/drawing/2010/main" val="0"/>
+                        </a:ext>
+                      </a:extLst>
+                    </a:blip>
+                    <a:srcRect/>
+                    <a:stretch>
+                      <a:fillRect/>
+                    </a:stretch>
+                  </pic:blipFill>
+                  <pic:spPr bwMode="auto">
+                    <a:xfrm>
+                      <a:off x="0" y="0"/>
+                      <a:ext cx="5734050" cy="3019425"/>
+                    </a:xfrm>
+                    <a:prstGeom prst="rect">
+                      <a:avLst/>
+                    </a:prstGeom>
+                    <a:noFill/>
+                    <a:ln>
+                      <a:noFill/>
+                    </a:ln>
+                  </pic:spPr>
+                </pic:pic>
+              </a:graphicData>
+            </a:graphic>
+          </wp:inline>
+        </w:drawing>
+      </w:r>
+    </w:p>
+    <w:p>
+      <w:pPr>
+        <w:pStyle w:val="Caption"/>
+      </w:pPr>
+      <w:r>
+        <w:t xml:space="preserve">Figure </w:t>
+      </w:r>
+      <w:fldSimple w:instr=" SEQ Figure \* ARABIC ">
+        <w:r>
+          <w:rPr>
+            <w:noProof/>
+          </w:rPr>
+          <w:t>6</w:t>
+        </w:r>
+      </w:fldSimple>
       <w:r>
         <w:t>New SSL certificate created for the FindNDrive website.</w:t>
       </w:r>
@@ -17112,7 +17034,7 @@
                     </pic:cNvPicPr>
                   </pic:nvPicPr>
                   <pic:blipFill>
-                    <a:blip r:embed="rId26" cstate="print">
+                    <a:blip r:embed="rId27" cstate="print">
                       <a:extLst>
                         <a:ext uri="{28A0092B-C50C-407E-A947-70E740481C1C}">
                           <a14:useLocalDpi xmlns:a14="http://schemas.microsoft.com/office/drawing/2010/main" val="0"/>
@@ -17151,27 +17073,14 @@
       <w:r>
         <w:t xml:space="preserve">Figure </w:t>
       </w:r>
-      <w:r>
-        <w:fldChar w:fldCharType="begin"/>
-      </w:r>
-      <w:r>
-        <w:instrText xml:space="preserve"> SEQ Figure \* ARABIC </w:instrText>
-      </w:r>
-      <w:r>
-        <w:fldChar w:fldCharType="separate"/>
-      </w:r>
-      <w:r>
-        <w:rPr>
-          <w:noProof/>
-        </w:rPr>
-        <w:t>7</w:t>
-      </w:r>
-      <w:r>
-        <w:rPr>
-          <w:noProof/>
-        </w:rPr>
-        <w:fldChar w:fldCharType="end"/>
-      </w:r>
+      <w:fldSimple w:instr=" SEQ Figure \* ARABIC ">
+        <w:r>
+          <w:rPr>
+            <w:noProof/>
+          </w:rPr>
+          <w:t>7</w:t>
+        </w:r>
+      </w:fldSimple>
       <w:r>
         <w:t>Binding SSL certificate to FindNDrive website.</w:t>
       </w:r>
@@ -17217,7 +17126,7 @@
                     </pic:cNvPicPr>
                   </pic:nvPicPr>
                   <pic:blipFill>
-                    <a:blip r:embed="rId27">
+                    <a:blip r:embed="rId28">
                       <a:extLst>
                         <a:ext uri="{28A0092B-C50C-407E-A947-70E740481C1C}">
                           <a14:useLocalDpi xmlns:a14="http://schemas.microsoft.com/office/drawing/2010/main" val="0"/>
@@ -17256,27 +17165,14 @@
       <w:r>
         <w:t xml:space="preserve">Figure </w:t>
       </w:r>
-      <w:r>
-        <w:fldChar w:fldCharType="begin"/>
-      </w:r>
-      <w:r>
-        <w:instrText xml:space="preserve"> SEQ Figure \* ARABIC </w:instrText>
-      </w:r>
-      <w:r>
-        <w:fldChar w:fldCharType="separate"/>
-      </w:r>
-      <w:r>
-        <w:rPr>
-          <w:noProof/>
-        </w:rPr>
-        <w:t>8</w:t>
-      </w:r>
-      <w:r>
-        <w:rPr>
-          <w:noProof/>
-        </w:rPr>
-        <w:fldChar w:fldCharType="end"/>
-      </w:r>
+      <w:fldSimple w:instr=" SEQ Figure \* ARABIC ">
+        <w:r>
+          <w:rPr>
+            <w:noProof/>
+          </w:rPr>
+          <w:t>8</w:t>
+        </w:r>
+      </w:fldSimple>
       <w:r>
         <w:t>FindNDrive now refuses all HTTP connection. HTTPS is the only allowed method of connecting to the service.</w:t>
       </w:r>
@@ -17453,7 +17349,7 @@
                     </pic:cNvPicPr>
                   </pic:nvPicPr>
                   <pic:blipFill>
-                    <a:blip r:embed="rId28">
+                    <a:blip r:embed="rId29">
                       <a:extLst>
                         <a:ext uri="{28A0092B-C50C-407E-A947-70E740481C1C}">
                           <a14:useLocalDpi xmlns:a14="http://schemas.microsoft.com/office/drawing/2010/main" val="0"/>
@@ -17499,27 +17395,14 @@
       <w:r>
         <w:t xml:space="preserve">Figure </w:t>
       </w:r>
-      <w:r>
-        <w:fldChar w:fldCharType="begin"/>
-      </w:r>
-      <w:r>
-        <w:instrText xml:space="preserve"> SEQ Figure \* ARABIC </w:instrText>
-      </w:r>
-      <w:r>
-        <w:fldChar w:fldCharType="separate"/>
-      </w:r>
-      <w:r>
-        <w:rPr>
-          <w:noProof/>
-        </w:rPr>
-        <w:t>9</w:t>
-      </w:r>
-      <w:r>
-        <w:rPr>
-          <w:noProof/>
-        </w:rPr>
-        <w:fldChar w:fldCharType="end"/>
-      </w:r>
+      <w:fldSimple w:instr=" SEQ Figure \* ARABIC ">
+        <w:r>
+          <w:rPr>
+            <w:noProof/>
+          </w:rPr>
+          <w:t>9</w:t>
+        </w:r>
+      </w:fldSimple>
       <w:r>
         <w:t xml:space="preserve"> SSLSocketFactory, developed with the help from: </w:t>
       </w:r>
@@ -17585,7 +17468,7 @@
       <w:r>
         <w:t xml:space="preserve">To account for lack of static IP address, I decided to sign up for a Dynamic DNS (DDNS) service which uses a piece of software on my personal computer to contact the DDNS Company and provide them with my most recent address. The same DDNS has also provided me with a domain name </w:t>
       </w:r>
-      <w:hyperlink r:id="rId29" w:history="1">
+      <w:hyperlink r:id="rId30" w:history="1">
         <w:r>
           <w:rPr>
             <w:rStyle w:val="Hyperlink"/>
@@ -17761,7 +17644,7 @@
                     </pic:cNvPicPr>
                   </pic:nvPicPr>
                   <pic:blipFill>
-                    <a:blip r:embed="rId30">
+                    <a:blip r:embed="rId31">
                       <a:extLst>
                         <a:ext uri="{28A0092B-C50C-407E-A947-70E740481C1C}">
                           <a14:useLocalDpi xmlns:a14="http://schemas.microsoft.com/office/drawing/2010/main" val="0"/>
@@ -21835,7 +21718,7 @@
                     </pic:cNvPicPr>
                   </pic:nvPicPr>
                   <pic:blipFill>
-                    <a:blip r:embed="rId31">
+                    <a:blip r:embed="rId32">
                       <a:extLst>
                         <a:ext uri="{28A0092B-C50C-407E-A947-70E740481C1C}">
                           <a14:useLocalDpi xmlns:a14="http://schemas.microsoft.com/office/drawing/2010/main" val="0"/>
@@ -21915,7 +21798,7 @@
                     </pic:cNvPicPr>
                   </pic:nvPicPr>
                   <pic:blipFill>
-                    <a:blip r:embed="rId32">
+                    <a:blip r:embed="rId33">
                       <a:extLst>
                         <a:ext uri="{28A0092B-C50C-407E-A947-70E740481C1C}">
                           <a14:useLocalDpi xmlns:a14="http://schemas.microsoft.com/office/drawing/2010/main" val="0"/>
@@ -22018,7 +21901,7 @@
                     </pic:cNvPicPr>
                   </pic:nvPicPr>
                   <pic:blipFill>
-                    <a:blip r:embed="rId33">
+                    <a:blip r:embed="rId34">
                       <a:extLst>
                         <a:ext uri="{28A0092B-C50C-407E-A947-70E740481C1C}">
                           <a14:useLocalDpi xmlns:a14="http://schemas.microsoft.com/office/drawing/2010/main" val="0"/>
@@ -22139,7 +22022,7 @@
                     </pic:cNvPicPr>
                   </pic:nvPicPr>
                   <pic:blipFill>
-                    <a:blip r:embed="rId34">
+                    <a:blip r:embed="rId35">
                       <a:extLst>
                         <a:ext uri="{28A0092B-C50C-407E-A947-70E740481C1C}">
                           <a14:useLocalDpi xmlns:a14="http://schemas.microsoft.com/office/drawing/2010/main" val="0"/>
@@ -22257,7 +22140,7 @@
                     </pic:cNvPicPr>
                   </pic:nvPicPr>
                   <pic:blipFill>
-                    <a:blip r:embed="rId35">
+                    <a:blip r:embed="rId36">
                       <a:extLst>
                         <a:ext uri="{28A0092B-C50C-407E-A947-70E740481C1C}">
                           <a14:useLocalDpi xmlns:a14="http://schemas.microsoft.com/office/drawing/2010/main" val="0"/>
@@ -22367,7 +22250,7 @@
                     </pic:cNvPicPr>
                   </pic:nvPicPr>
                   <pic:blipFill>
-                    <a:blip r:embed="rId36">
+                    <a:blip r:embed="rId37">
                       <a:extLst>
                         <a:ext uri="{28A0092B-C50C-407E-A947-70E740481C1C}">
                           <a14:useLocalDpi xmlns:a14="http://schemas.microsoft.com/office/drawing/2010/main" val="0"/>
@@ -22514,7 +22397,7 @@
                     </pic:cNvPicPr>
                   </pic:nvPicPr>
                   <pic:blipFill>
-                    <a:blip r:embed="rId37">
+                    <a:blip r:embed="rId38">
                       <a:extLst>
                         <a:ext uri="{28A0092B-C50C-407E-A947-70E740481C1C}">
                           <a14:useLocalDpi xmlns:a14="http://schemas.microsoft.com/office/drawing/2010/main" val="0"/>
@@ -22620,7 +22503,7 @@
                     </pic:cNvPicPr>
                   </pic:nvPicPr>
                   <pic:blipFill>
-                    <a:blip r:embed="rId38">
+                    <a:blip r:embed="rId39">
                       <a:extLst>
                         <a:ext uri="{28A0092B-C50C-407E-A947-70E740481C1C}">
                           <a14:useLocalDpi xmlns:a14="http://schemas.microsoft.com/office/drawing/2010/main" val="0"/>
@@ -22733,7 +22616,7 @@
                     </pic:cNvPicPr>
                   </pic:nvPicPr>
                   <pic:blipFill>
-                    <a:blip r:embed="rId39">
+                    <a:blip r:embed="rId40">
                       <a:extLst>
                         <a:ext uri="{28A0092B-C50C-407E-A947-70E740481C1C}">
                           <a14:useLocalDpi xmlns:a14="http://schemas.microsoft.com/office/drawing/2010/main" val="0"/>
@@ -22913,7 +22796,7 @@
                     </pic:cNvPicPr>
                   </pic:nvPicPr>
                   <pic:blipFill>
-                    <a:blip r:embed="rId40">
+                    <a:blip r:embed="rId41">
                       <a:extLst>
                         <a:ext uri="{28A0092B-C50C-407E-A947-70E740481C1C}">
                           <a14:useLocalDpi xmlns:a14="http://schemas.microsoft.com/office/drawing/2010/main" val="0"/>
@@ -23090,7 +22973,7 @@
                     </pic:cNvPicPr>
                   </pic:nvPicPr>
                   <pic:blipFill>
-                    <a:blip r:embed="rId41">
+                    <a:blip r:embed="rId42">
                       <a:extLst>
                         <a:ext uri="{28A0092B-C50C-407E-A947-70E740481C1C}">
                           <a14:useLocalDpi xmlns:a14="http://schemas.microsoft.com/office/drawing/2010/main" val="0"/>
@@ -23157,7 +23040,7 @@
                     </pic:cNvPicPr>
                   </pic:nvPicPr>
                   <pic:blipFill>
-                    <a:blip r:embed="rId42">
+                    <a:blip r:embed="rId43">
                       <a:extLst>
                         <a:ext uri="{28A0092B-C50C-407E-A947-70E740481C1C}">
                           <a14:useLocalDpi xmlns:a14="http://schemas.microsoft.com/office/drawing/2010/main" val="0"/>
@@ -24483,7 +24366,7 @@
                     </pic:cNvPicPr>
                   </pic:nvPicPr>
                   <pic:blipFill>
-                    <a:blip r:embed="rId43">
+                    <a:blip r:embed="rId44">
                       <a:extLst>
                         <a:ext uri="{28A0092B-C50C-407E-A947-70E740481C1C}">
                           <a14:useLocalDpi xmlns:a14="http://schemas.microsoft.com/office/drawing/2010/main" val="0"/>
@@ -24686,7 +24569,7 @@
                     </pic:cNvPicPr>
                   </pic:nvPicPr>
                   <pic:blipFill>
-                    <a:blip r:embed="rId44" cstate="print">
+                    <a:blip r:embed="rId45" cstate="print">
                       <a:extLst>
                         <a:ext uri="{28A0092B-C50C-407E-A947-70E740481C1C}">
                           <a14:useLocalDpi xmlns:a14="http://schemas.microsoft.com/office/drawing/2010/main" val="0"/>
@@ -24762,7 +24645,7 @@
                     </pic:cNvPicPr>
                   </pic:nvPicPr>
                   <pic:blipFill>
-                    <a:blip r:embed="rId45" cstate="print">
+                    <a:blip r:embed="rId46" cstate="print">
                       <a:extLst>
                         <a:ext uri="{28A0092B-C50C-407E-A947-70E740481C1C}">
                           <a14:useLocalDpi xmlns:a14="http://schemas.microsoft.com/office/drawing/2010/main" val="0"/>
@@ -25003,7 +24886,7 @@
                     </pic:cNvPicPr>
                   </pic:nvPicPr>
                   <pic:blipFill>
-                    <a:blip r:embed="rId46" cstate="print">
+                    <a:blip r:embed="rId47" cstate="print">
                       <a:extLst>
                         <a:ext uri="{28A0092B-C50C-407E-A947-70E740481C1C}">
                           <a14:useLocalDpi xmlns:a14="http://schemas.microsoft.com/office/drawing/2010/main" val="0"/>
@@ -25131,7 +25014,7 @@
                     </pic:cNvPicPr>
                   </pic:nvPicPr>
                   <pic:blipFill>
-                    <a:blip r:embed="rId47" cstate="print">
+                    <a:blip r:embed="rId48" cstate="print">
                       <a:extLst>
                         <a:ext uri="{28A0092B-C50C-407E-A947-70E740481C1C}">
                           <a14:useLocalDpi xmlns:a14="http://schemas.microsoft.com/office/drawing/2010/main" val="0"/>
@@ -25208,7 +25091,7 @@
                     </pic:cNvPicPr>
                   </pic:nvPicPr>
                   <pic:blipFill>
-                    <a:blip r:embed="rId48" cstate="print">
+                    <a:blip r:embed="rId49" cstate="print">
                       <a:extLst>
                         <a:ext uri="{28A0092B-C50C-407E-A947-70E740481C1C}">
                           <a14:useLocalDpi xmlns:a14="http://schemas.microsoft.com/office/drawing/2010/main" val="0"/>
@@ -25313,7 +25196,7 @@
                     </pic:cNvPicPr>
                   </pic:nvPicPr>
                   <pic:blipFill>
-                    <a:blip r:embed="rId49">
+                    <a:blip r:embed="rId50">
                       <a:extLst>
                         <a:ext uri="{28A0092B-C50C-407E-A947-70E740481C1C}">
                           <a14:useLocalDpi xmlns:a14="http://schemas.microsoft.com/office/drawing/2010/main" val="0"/>
@@ -25401,7 +25284,7 @@
                     </pic:cNvPicPr>
                   </pic:nvPicPr>
                   <pic:blipFill>
-                    <a:blip r:embed="rId50">
+                    <a:blip r:embed="rId51">
                       <a:extLst>
                         <a:ext uri="{28A0092B-C50C-407E-A947-70E740481C1C}">
                           <a14:useLocalDpi xmlns:a14="http://schemas.microsoft.com/office/drawing/2010/main" val="0"/>
@@ -25512,7 +25395,7 @@
                     </pic:cNvPicPr>
                   </pic:nvPicPr>
                   <pic:blipFill>
-                    <a:blip r:embed="rId51">
+                    <a:blip r:embed="rId52">
                       <a:extLst>
                         <a:ext uri="{28A0092B-C50C-407E-A947-70E740481C1C}">
                           <a14:useLocalDpi xmlns:a14="http://schemas.microsoft.com/office/drawing/2010/main" val="0"/>
@@ -25584,6 +25467,152 @@
     </w:p>
     <w:p>
       <w:pPr>
+        <w:pStyle w:val="Heading2"/>
+      </w:pPr>
+      <w:r>
+        <w:lastRenderedPageBreak/>
+        <w:t>AppData &amp; SharedPreferences</w:t>
+      </w:r>
+      <w:r>
+        <w:br w:type="page"/>
+      </w:r>
+    </w:p>
+    <w:p>
+      <w:pPr>
+        <w:pStyle w:val="Heading2"/>
+      </w:pPr>
+      <w:r>
+        <w:lastRenderedPageBreak/>
+        <w:t>Google Cloud Messaging (GCM)</w:t>
+      </w:r>
+    </w:p>
+    <w:p>
+      <w:r>
+        <w:rPr>
+          <w:noProof/>
+          <w:lang w:eastAsia="en-GB"/>
+        </w:rPr>
+        <w:drawing>
+          <wp:anchor distT="0" distB="0" distL="114300" distR="114300" simplePos="0" relativeHeight="251731968" behindDoc="1" locked="0" layoutInCell="1" allowOverlap="1" wp14:anchorId="5C1FC344" wp14:editId="4992FF4A">
+            <wp:simplePos x="0" y="0"/>
+            <wp:positionH relativeFrom="margin">
+              <wp:posOffset>3094355</wp:posOffset>
+            </wp:positionH>
+            <wp:positionV relativeFrom="paragraph">
+              <wp:posOffset>575310</wp:posOffset>
+            </wp:positionV>
+            <wp:extent cx="2677160" cy="3762375"/>
+            <wp:effectExtent l="0" t="0" r="8890" b="9525"/>
+            <wp:wrapTight wrapText="bothSides">
+              <wp:wrapPolygon edited="0">
+                <wp:start x="0" y="0"/>
+                <wp:lineTo x="0" y="21545"/>
+                <wp:lineTo x="21518" y="21545"/>
+                <wp:lineTo x="21518" y="0"/>
+                <wp:lineTo x="0" y="0"/>
+              </wp:wrapPolygon>
+            </wp:wrapTight>
+            <wp:docPr id="226" name="Picture 226" descr="http://www.androidhive.info/wp-content/uploads/2012/10/gcm-a-modr.png"/>
+            <wp:cNvGraphicFramePr>
+              <a:graphicFrameLocks xmlns:a="http://schemas.openxmlformats.org/drawingml/2006/main" noChangeAspect="1"/>
+            </wp:cNvGraphicFramePr>
+            <a:graphic xmlns:a="http://schemas.openxmlformats.org/drawingml/2006/main">
+              <a:graphicData uri="http://schemas.openxmlformats.org/drawingml/2006/picture">
+                <pic:pic xmlns:pic="http://schemas.openxmlformats.org/drawingml/2006/picture">
+                  <pic:nvPicPr>
+                    <pic:cNvPr id="0" name="Picture 1" descr="http://www.androidhive.info/wp-content/uploads/2012/10/gcm-a-modr.png"/>
+                    <pic:cNvPicPr>
+                      <a:picLocks noChangeAspect="1" noChangeArrowheads="1"/>
+                    </pic:cNvPicPr>
+                  </pic:nvPicPr>
+                  <pic:blipFill>
+                    <a:blip r:embed="rId53">
+                      <a:extLst>
+                        <a:ext uri="{28A0092B-C50C-407E-A947-70E740481C1C}">
+                          <a14:useLocalDpi xmlns:a14="http://schemas.microsoft.com/office/drawing/2010/main" val="0"/>
+                        </a:ext>
+                      </a:extLst>
+                    </a:blip>
+                    <a:srcRect/>
+                    <a:stretch>
+                      <a:fillRect/>
+                    </a:stretch>
+                  </pic:blipFill>
+                  <pic:spPr bwMode="auto">
+                    <a:xfrm>
+                      <a:off x="0" y="0"/>
+                      <a:ext cx="2677160" cy="3762375"/>
+                    </a:xfrm>
+                    <a:prstGeom prst="rect">
+                      <a:avLst/>
+                    </a:prstGeom>
+                    <a:noFill/>
+                    <a:ln>
+                      <a:noFill/>
+                    </a:ln>
+                  </pic:spPr>
+                </pic:pic>
+              </a:graphicData>
+            </a:graphic>
+            <wp14:sizeRelH relativeFrom="page">
+              <wp14:pctWidth>0</wp14:pctWidth>
+            </wp14:sizeRelH>
+            <wp14:sizeRelV relativeFrom="page">
+              <wp14:pctHeight>0</wp14:pctHeight>
+            </wp14:sizeRelV>
+          </wp:anchor>
+        </w:drawing>
+      </w:r>
+      <w:r>
+        <w:t>Today I had my first attempt as implementing the Google Cloud Messaging (GCM) service into my application. GCM allows third party services to send notifications directly to Android devices. Please refer to the diagram below for more information</w:t>
+      </w:r>
+    </w:p>
+    <w:p>
+      <w:r>
+        <w:t>In order to be able to use GCM to push notifications to Android devices, I had to register and configure my project as described in the following article:</w:t>
+      </w:r>
+    </w:p>
+    <w:p>
+      <w:hyperlink r:id="rId54" w:history="1">
+        <w:r>
+          <w:rPr>
+            <w:rStyle w:val="Hyperlink"/>
+          </w:rPr>
+          <w:t>https://developer.android.com/google/gcm/gs.html</w:t>
+        </w:r>
+      </w:hyperlink>
+    </w:p>
+    <w:p>
+      <w:r>
+        <w:t xml:space="preserve">After creating new project in the google cloud console and obtaining my API keys, I had to write additional code on the client side to ensure </w:t>
+      </w:r>
+      <w:r>
+        <w:br w:type="page"/>
+      </w:r>
+    </w:p>
+    <w:p>
+      <w:pPr>
+        <w:pStyle w:val="Heading2"/>
+        <w:rPr>
+          <w:rFonts w:ascii="Calibri Light" w:eastAsia="Times New Roman" w:hAnsi="Calibri Light"/>
+          <w:spacing w:val="-10"/>
+          <w:kern w:val="3"/>
+          <w:sz w:val="56"/>
+          <w:szCs w:val="56"/>
+        </w:rPr>
+      </w:pPr>
+      <w:r>
+        <w:lastRenderedPageBreak/>
+        <w:t>Additional User Interfaces &amp; Functionality.</w:t>
+      </w:r>
+      <w:bookmarkStart w:id="0" w:name="_GoBack"/>
+      <w:bookmarkEnd w:id="0"/>
+      <w:r>
+        <w:br w:type="page"/>
+      </w:r>
+    </w:p>
+    <w:p>
+      <w:pPr>
         <w:pStyle w:val="Title"/>
       </w:pPr>
       <w:r>
@@ -25986,8 +26015,6 @@
         </w:rPr>
         <w:t>Create a base class which implements the system for saving and restoring state of an Activity and make all other activities inherit from it.</w:t>
       </w:r>
-      <w:bookmarkStart w:id="0" w:name="_GoBack"/>
-      <w:bookmarkEnd w:id="0"/>
       <w:r>
         <w:rPr>
           <w:b/>
@@ -27736,4 +27763,16 @@
     </a:ext>
   </a:extLst>
 </a:theme>
+</file>
+
+<file path=customXml/item1.xml><?xml version="1.0" encoding="utf-8"?>
+<b:Sources xmlns:b="http://schemas.openxmlformats.org/officeDocument/2006/bibliography" xmlns="http://schemas.openxmlformats.org/officeDocument/2006/bibliography" SelectedStyle="\APASixthEditionOfficeOnline.xsl" StyleName="APA" Version="6"/>
+</file>
+
+<file path=customXml/itemProps1.xml><?xml version="1.0" encoding="utf-8"?>
+<ds:datastoreItem xmlns:ds="http://schemas.openxmlformats.org/officeDocument/2006/customXml" ds:itemID="{7BE941DA-EE88-496A-B157-1FE4AEF4FD2B}">
+  <ds:schemaRefs>
+    <ds:schemaRef ds:uri="http://schemas.openxmlformats.org/officeDocument/2006/bibliography"/>
+  </ds:schemaRefs>
+</ds:datastoreItem>
 </file>
</xml_diff>

<commit_message>
UI + Google Maps + Chat + GCM
- Making progress on implementation of instant messenger. Users can now
exchange messages instantenously. The functionality to add new friends
is still to be developed.
- Also working on GCM notifications and delivering push notifications to
the user as soon as they log off. The app must be aware of the fact that
the user is currently not logged in and therefore should not send
notifications but rather wait.
</commit_message>
<xml_diff>
--- a/Development Diary.docx
+++ b/Development Diary.docx
@@ -10410,14 +10410,27 @@
       <w:r>
         <w:t xml:space="preserve">Figure </w:t>
       </w:r>
-      <w:fldSimple w:instr=" SEQ Figure \* ARABIC ">
-        <w:r>
-          <w:rPr>
-            <w:noProof/>
-          </w:rPr>
-          <w:t>1</w:t>
-        </w:r>
-      </w:fldSimple>
+      <w:r>
+        <w:fldChar w:fldCharType="begin"/>
+      </w:r>
+      <w:r>
+        <w:instrText xml:space="preserve"> SEQ Figure \* ARABIC </w:instrText>
+      </w:r>
+      <w:r>
+        <w:fldChar w:fldCharType="separate"/>
+      </w:r>
+      <w:r>
+        <w:rPr>
+          <w:noProof/>
+        </w:rPr>
+        <w:t>1</w:t>
+      </w:r>
+      <w:r>
+        <w:rPr>
+          <w:noProof/>
+        </w:rPr>
+        <w:fldChar w:fldCharType="end"/>
+      </w:r>
       <w:r>
         <w:t xml:space="preserve"> all operation contracts defined for the UserService</w:t>
       </w:r>
@@ -10543,14 +10556,27 @@
       <w:r>
         <w:t xml:space="preserve">Figure </w:t>
       </w:r>
-      <w:fldSimple w:instr=" SEQ Figure \* ARABIC ">
-        <w:r>
-          <w:rPr>
-            <w:noProof/>
-          </w:rPr>
-          <w:t>2</w:t>
-        </w:r>
-      </w:fldSimple>
+      <w:r>
+        <w:fldChar w:fldCharType="begin"/>
+      </w:r>
+      <w:r>
+        <w:instrText xml:space="preserve"> SEQ Figure \* ARABIC </w:instrText>
+      </w:r>
+      <w:r>
+        <w:fldChar w:fldCharType="separate"/>
+      </w:r>
+      <w:r>
+        <w:rPr>
+          <w:noProof/>
+        </w:rPr>
+        <w:t>2</w:t>
+      </w:r>
+      <w:r>
+        <w:rPr>
+          <w:noProof/>
+        </w:rPr>
+        <w:fldChar w:fldCharType="end"/>
+      </w:r>
       <w:r>
         <w:t>all operation contracts defined for the CarShareService</w:t>
       </w:r>
@@ -13751,14 +13777,30 @@
                             <w:r>
                               <w:t xml:space="preserve">Figure </w:t>
                             </w:r>
-                            <w:fldSimple w:instr=" SEQ Figure \* ARABIC ">
-                              <w:r>
-                                <w:rPr>
-                                  <w:noProof/>
-                                </w:rPr>
-                                <w:t>3</w:t>
-                              </w:r>
-                            </w:fldSimple>
+                            <w:r>
+                              <w:fldChar w:fldCharType="begin"/>
+                            </w:r>
+                            <w:r>
+                              <w:instrText xml:space="preserve"> SEQ</w:instrText>
+                            </w:r>
+                            <w:r>
+                              <w:instrText xml:space="preserve"> Figure \* ARABIC </w:instrText>
+                            </w:r>
+                            <w:r>
+                              <w:fldChar w:fldCharType="separate"/>
+                            </w:r>
+                            <w:r>
+                              <w:rPr>
+                                <w:noProof/>
+                              </w:rPr>
+                              <w:t>3</w:t>
+                            </w:r>
+                            <w:r>
+                              <w:rPr>
+                                <w:noProof/>
+                              </w:rPr>
+                              <w:fldChar w:fldCharType="end"/>
+                            </w:r>
                             <w:r>
                               <w:t xml:space="preserve"> Piece of code from the RegisterUser method illustrating the usage of the ServiceResponse object.</w:t>
                             </w:r>
@@ -14123,14 +14165,27 @@
       <w:r>
         <w:t xml:space="preserve">Figure </w:t>
       </w:r>
-      <w:fldSimple w:instr=" SEQ Figure \* ARABIC ">
-        <w:r>
-          <w:rPr>
-            <w:noProof/>
-          </w:rPr>
-          <w:t>4</w:t>
-        </w:r>
-      </w:fldSimple>
+      <w:r>
+        <w:fldChar w:fldCharType="begin"/>
+      </w:r>
+      <w:r>
+        <w:instrText xml:space="preserve"> SEQ Figure \* ARABIC </w:instrText>
+      </w:r>
+      <w:r>
+        <w:fldChar w:fldCharType="separate"/>
+      </w:r>
+      <w:r>
+        <w:rPr>
+          <w:noProof/>
+        </w:rPr>
+        <w:t>4</w:t>
+      </w:r>
+      <w:r>
+        <w:rPr>
+          <w:noProof/>
+        </w:rPr>
+        <w:fldChar w:fldCharType="end"/>
+      </w:r>
       <w:r>
         <w:t>LoginDTO containing informaion used by the WCF service to authenticate the user.</w:t>
       </w:r>
@@ -16902,14 +16957,27 @@
       <w:r>
         <w:t xml:space="preserve">Figure </w:t>
       </w:r>
-      <w:fldSimple w:instr=" SEQ Figure \* ARABIC ">
-        <w:r>
-          <w:rPr>
-            <w:noProof/>
-          </w:rPr>
-          <w:t>5</w:t>
-        </w:r>
-      </w:fldSimple>
+      <w:r>
+        <w:fldChar w:fldCharType="begin"/>
+      </w:r>
+      <w:r>
+        <w:instrText xml:space="preserve"> SEQ Figure \* ARABIC </w:instrText>
+      </w:r>
+      <w:r>
+        <w:fldChar w:fldCharType="separate"/>
+      </w:r>
+      <w:r>
+        <w:rPr>
+          <w:noProof/>
+        </w:rPr>
+        <w:t>5</w:t>
+      </w:r>
+      <w:r>
+        <w:rPr>
+          <w:noProof/>
+        </w:rPr>
+        <w:fldChar w:fldCharType="end"/>
+      </w:r>
       <w:r>
         <w:t>FindNDrive website created and hosted in IIS. Please see the green rectangle in top left.</w:t>
       </w:r>
@@ -16986,14 +17054,27 @@
       <w:r>
         <w:t xml:space="preserve">Figure </w:t>
       </w:r>
-      <w:fldSimple w:instr=" SEQ Figure \* ARABIC ">
-        <w:r>
-          <w:rPr>
-            <w:noProof/>
-          </w:rPr>
-          <w:t>6</w:t>
-        </w:r>
-      </w:fldSimple>
+      <w:r>
+        <w:fldChar w:fldCharType="begin"/>
+      </w:r>
+      <w:r>
+        <w:instrText xml:space="preserve"> SEQ Figure \* ARABIC </w:instrText>
+      </w:r>
+      <w:r>
+        <w:fldChar w:fldCharType="separate"/>
+      </w:r>
+      <w:r>
+        <w:rPr>
+          <w:noProof/>
+        </w:rPr>
+        <w:t>6</w:t>
+      </w:r>
+      <w:r>
+        <w:rPr>
+          <w:noProof/>
+        </w:rPr>
+        <w:fldChar w:fldCharType="end"/>
+      </w:r>
       <w:r>
         <w:t>New SSL certificate created for the FindNDrive website.</w:t>
       </w:r>
@@ -17073,14 +17154,27 @@
       <w:r>
         <w:t xml:space="preserve">Figure </w:t>
       </w:r>
-      <w:fldSimple w:instr=" SEQ Figure \* ARABIC ">
-        <w:r>
-          <w:rPr>
-            <w:noProof/>
-          </w:rPr>
-          <w:t>7</w:t>
-        </w:r>
-      </w:fldSimple>
+      <w:r>
+        <w:fldChar w:fldCharType="begin"/>
+      </w:r>
+      <w:r>
+        <w:instrText xml:space="preserve"> SEQ Figure \* ARABIC </w:instrText>
+      </w:r>
+      <w:r>
+        <w:fldChar w:fldCharType="separate"/>
+      </w:r>
+      <w:r>
+        <w:rPr>
+          <w:noProof/>
+        </w:rPr>
+        <w:t>7</w:t>
+      </w:r>
+      <w:r>
+        <w:rPr>
+          <w:noProof/>
+        </w:rPr>
+        <w:fldChar w:fldCharType="end"/>
+      </w:r>
       <w:r>
         <w:t>Binding SSL certificate to FindNDrive website.</w:t>
       </w:r>
@@ -17165,14 +17259,27 @@
       <w:r>
         <w:t xml:space="preserve">Figure </w:t>
       </w:r>
-      <w:fldSimple w:instr=" SEQ Figure \* ARABIC ">
-        <w:r>
-          <w:rPr>
-            <w:noProof/>
-          </w:rPr>
-          <w:t>8</w:t>
-        </w:r>
-      </w:fldSimple>
+      <w:r>
+        <w:fldChar w:fldCharType="begin"/>
+      </w:r>
+      <w:r>
+        <w:instrText xml:space="preserve"> SEQ Figure \* ARABIC </w:instrText>
+      </w:r>
+      <w:r>
+        <w:fldChar w:fldCharType="separate"/>
+      </w:r>
+      <w:r>
+        <w:rPr>
+          <w:noProof/>
+        </w:rPr>
+        <w:t>8</w:t>
+      </w:r>
+      <w:r>
+        <w:rPr>
+          <w:noProof/>
+        </w:rPr>
+        <w:fldChar w:fldCharType="end"/>
+      </w:r>
       <w:r>
         <w:t>FindNDrive now refuses all HTTP connection. HTTPS is the only allowed method of connecting to the service.</w:t>
       </w:r>
@@ -17395,14 +17502,27 @@
       <w:r>
         <w:t xml:space="preserve">Figure </w:t>
       </w:r>
-      <w:fldSimple w:instr=" SEQ Figure \* ARABIC ">
-        <w:r>
-          <w:rPr>
-            <w:noProof/>
-          </w:rPr>
-          <w:t>9</w:t>
-        </w:r>
-      </w:fldSimple>
+      <w:r>
+        <w:fldChar w:fldCharType="begin"/>
+      </w:r>
+      <w:r>
+        <w:instrText xml:space="preserve"> SEQ Figure \* ARABIC </w:instrText>
+      </w:r>
+      <w:r>
+        <w:fldChar w:fldCharType="separate"/>
+      </w:r>
+      <w:r>
+        <w:rPr>
+          <w:noProof/>
+        </w:rPr>
+        <w:t>9</w:t>
+      </w:r>
+      <w:r>
+        <w:rPr>
+          <w:noProof/>
+        </w:rPr>
+        <w:fldChar w:fldCharType="end"/>
+      </w:r>
       <w:r>
         <w:t xml:space="preserve"> SSLSocketFactory, developed with the help from: </w:t>
       </w:r>
@@ -25479,10 +25599,37 @@
     </w:p>
     <w:p>
       <w:pPr>
+        <w:pStyle w:val="Heading1"/>
+      </w:pPr>
+      <w:r>
+        <w:lastRenderedPageBreak/>
+        <w:t>6</w:t>
+      </w:r>
+      <w:r>
+        <w:rPr>
+          <w:vertAlign w:val="superscript"/>
+        </w:rPr>
+        <w:t>th</w:t>
+      </w:r>
+      <w:r>
+        <w:t xml:space="preserve"> January – 30</w:t>
+      </w:r>
+      <w:r>
+        <w:rPr>
+          <w:vertAlign w:val="superscript"/>
+        </w:rPr>
+        <w:t>th</w:t>
+      </w:r>
+      <w:r>
+        <w:t xml:space="preserve"> January</w:t>
+      </w:r>
+    </w:p>
+    <w:p/>
+    <w:p>
+      <w:pPr>
         <w:pStyle w:val="Heading2"/>
       </w:pPr>
       <w:r>
-        <w:lastRenderedPageBreak/>
         <w:t>Google Cloud Messaging (GCM)</w:t>
       </w:r>
     </w:p>
@@ -25593,17 +25740,74 @@
     <w:p>
       <w:pPr>
         <w:pStyle w:val="Heading2"/>
-        <w:rPr>
-          <w:rFonts w:ascii="Calibri Light" w:eastAsia="Times New Roman" w:hAnsi="Calibri Light"/>
-          <w:spacing w:val="-10"/>
-          <w:kern w:val="3"/>
-          <w:sz w:val="56"/>
-          <w:szCs w:val="56"/>
-        </w:rPr>
       </w:pPr>
       <w:r>
         <w:lastRenderedPageBreak/>
+        <w:t>Google Maps</w:t>
+      </w:r>
+    </w:p>
+    <w:p>
+      <w:pPr>
+        <w:pStyle w:val="Heading2"/>
+      </w:pPr>
+      <w:r>
+        <w:t>GPS</w:t>
+      </w:r>
+    </w:p>
+    <w:p>
+      <w:pPr>
+        <w:pStyle w:val="Heading2"/>
+      </w:pPr>
+      <w:r>
         <w:t>Additional User Interfaces &amp; Functionality.</w:t>
+      </w:r>
+    </w:p>
+    <w:p>
+      <w:pPr>
+        <w:pStyle w:val="Heading2"/>
+      </w:pPr>
+      <w:r>
+        <w:t>Instant messaging</w:t>
+      </w:r>
+    </w:p>
+    <w:p>
+      <w:pPr>
+        <w:pStyle w:val="Heading2"/>
+      </w:pPr>
+      <w:r>
+        <w:t>Notifications</w:t>
+      </w:r>
+    </w:p>
+    <w:p>
+      <w:pPr>
+        <w:pStyle w:val="Heading2"/>
+      </w:pPr>
+      <w:r>
+        <w:t>Friends</w:t>
+      </w:r>
+    </w:p>
+    <w:p>
+      <w:pPr>
+        <w:pStyle w:val="Heading2"/>
+      </w:pPr>
+      <w:r>
+        <w:t>New UI</w:t>
+      </w:r>
+    </w:p>
+    <w:p>
+      <w:pPr>
+        <w:pStyle w:val="Heading2"/>
+      </w:pPr>
+      <w:r>
+        <w:t>New UI Structure</w:t>
+      </w:r>
+    </w:p>
+    <w:p>
+      <w:pPr>
+        <w:pStyle w:val="Heading2"/>
+      </w:pPr>
+      <w:r>
+        <w:t>Code Refactoring and Improvements (WCFServiceTask, deleted all NetworkTasks..)</w:t>
       </w:r>
       <w:bookmarkStart w:id="0" w:name="_GoBack"/>
       <w:bookmarkEnd w:id="0"/>
@@ -27770,7 +27974,7 @@
 </file>
 
 <file path=customXml/itemProps1.xml><?xml version="1.0" encoding="utf-8"?>
-<ds:datastoreItem xmlns:ds="http://schemas.openxmlformats.org/officeDocument/2006/customXml" ds:itemID="{7BE941DA-EE88-496A-B157-1FE4AEF4FD2B}">
+<ds:datastoreItem xmlns:ds="http://schemas.openxmlformats.org/officeDocument/2006/customXml" ds:itemID="{C6AA6744-C76B-482B-84CC-FB2490CB5A7A}">
   <ds:schemaRefs>
     <ds:schemaRef ds:uri="http://schemas.openxmlformats.org/officeDocument/2006/bibliography"/>
   </ds:schemaRefs>

</xml_diff>

<commit_message>
Refactoring code, Rating drivers
- Currently performing major code refactoring.
- Finished working on modifying journey functionality.
- Finished working on cancelling journey.
- Finished working on withdrawing from journey.
- Started working on ability to rate drivers and retrieve leaderboard.
</commit_message>
<xml_diff>
--- a/Development Diary.docx
+++ b/Development Diary.docx
@@ -10410,27 +10410,14 @@
       <w:r>
         <w:t xml:space="preserve">Figure </w:t>
       </w:r>
-      <w:r>
-        <w:fldChar w:fldCharType="begin"/>
-      </w:r>
-      <w:r>
-        <w:instrText xml:space="preserve"> SEQ Figure \* ARABIC </w:instrText>
-      </w:r>
-      <w:r>
-        <w:fldChar w:fldCharType="separate"/>
-      </w:r>
-      <w:r>
-        <w:rPr>
-          <w:noProof/>
-        </w:rPr>
-        <w:t>1</w:t>
-      </w:r>
-      <w:r>
-        <w:rPr>
-          <w:noProof/>
-        </w:rPr>
-        <w:fldChar w:fldCharType="end"/>
-      </w:r>
+      <w:fldSimple w:instr=" SEQ Figure \* ARABIC ">
+        <w:r>
+          <w:rPr>
+            <w:noProof/>
+          </w:rPr>
+          <w:t>1</w:t>
+        </w:r>
+      </w:fldSimple>
       <w:r>
         <w:t xml:space="preserve"> all operation contracts defined for the UserService</w:t>
       </w:r>
@@ -10556,27 +10543,14 @@
       <w:r>
         <w:t xml:space="preserve">Figure </w:t>
       </w:r>
-      <w:r>
-        <w:fldChar w:fldCharType="begin"/>
-      </w:r>
-      <w:r>
-        <w:instrText xml:space="preserve"> SEQ Figure \* ARABIC </w:instrText>
-      </w:r>
-      <w:r>
-        <w:fldChar w:fldCharType="separate"/>
-      </w:r>
-      <w:r>
-        <w:rPr>
-          <w:noProof/>
-        </w:rPr>
-        <w:t>2</w:t>
-      </w:r>
-      <w:r>
-        <w:rPr>
-          <w:noProof/>
-        </w:rPr>
-        <w:fldChar w:fldCharType="end"/>
-      </w:r>
+      <w:fldSimple w:instr=" SEQ Figure \* ARABIC ">
+        <w:r>
+          <w:rPr>
+            <w:noProof/>
+          </w:rPr>
+          <w:t>2</w:t>
+        </w:r>
+      </w:fldSimple>
       <w:r>
         <w:t>all operation contracts defined for the CarShareService</w:t>
       </w:r>
@@ -13777,30 +13751,14 @@
                             <w:r>
                               <w:t xml:space="preserve">Figure </w:t>
                             </w:r>
-                            <w:r>
-                              <w:fldChar w:fldCharType="begin"/>
-                            </w:r>
-                            <w:r>
-                              <w:instrText xml:space="preserve"> SEQ</w:instrText>
-                            </w:r>
-                            <w:r>
-                              <w:instrText xml:space="preserve"> Figure \* ARABIC </w:instrText>
-                            </w:r>
-                            <w:r>
-                              <w:fldChar w:fldCharType="separate"/>
-                            </w:r>
-                            <w:r>
-                              <w:rPr>
-                                <w:noProof/>
-                              </w:rPr>
-                              <w:t>3</w:t>
-                            </w:r>
-                            <w:r>
-                              <w:rPr>
-                                <w:noProof/>
-                              </w:rPr>
-                              <w:fldChar w:fldCharType="end"/>
-                            </w:r>
+                            <w:fldSimple w:instr=" SEQ Figure \* ARABIC ">
+                              <w:r>
+                                <w:rPr>
+                                  <w:noProof/>
+                                </w:rPr>
+                                <w:t>3</w:t>
+                              </w:r>
+                            </w:fldSimple>
                             <w:r>
                               <w:t xml:space="preserve"> Piece of code from the RegisterUser method illustrating the usage of the ServiceResponse object.</w:t>
                             </w:r>
@@ -13834,27 +13792,14 @@
                       <w:r>
                         <w:t xml:space="preserve">Figure </w:t>
                       </w:r>
-                      <w:r>
-                        <w:fldChar w:fldCharType="begin"/>
-                      </w:r>
-                      <w:r>
-                        <w:instrText xml:space="preserve"> SEQ Figure \* ARABIC </w:instrText>
-                      </w:r>
-                      <w:r>
-                        <w:fldChar w:fldCharType="separate"/>
-                      </w:r>
-                      <w:r>
-                        <w:rPr>
-                          <w:noProof/>
-                        </w:rPr>
-                        <w:t>3</w:t>
-                      </w:r>
-                      <w:r>
-                        <w:rPr>
-                          <w:noProof/>
-                        </w:rPr>
-                        <w:fldChar w:fldCharType="end"/>
-                      </w:r>
+                      <w:fldSimple w:instr=" SEQ Figure \* ARABIC ">
+                        <w:r>
+                          <w:rPr>
+                            <w:noProof/>
+                          </w:rPr>
+                          <w:t>3</w:t>
+                        </w:r>
+                      </w:fldSimple>
                       <w:r>
                         <w:t xml:space="preserve"> Piece of code from the RegisterUser method illustrating the usage of the ServiceResponse object.</w:t>
                       </w:r>
@@ -14165,27 +14110,14 @@
       <w:r>
         <w:t xml:space="preserve">Figure </w:t>
       </w:r>
-      <w:r>
-        <w:fldChar w:fldCharType="begin"/>
-      </w:r>
-      <w:r>
-        <w:instrText xml:space="preserve"> SEQ Figure \* ARABIC </w:instrText>
-      </w:r>
-      <w:r>
-        <w:fldChar w:fldCharType="separate"/>
-      </w:r>
-      <w:r>
-        <w:rPr>
-          <w:noProof/>
-        </w:rPr>
-        <w:t>4</w:t>
-      </w:r>
-      <w:r>
-        <w:rPr>
-          <w:noProof/>
-        </w:rPr>
-        <w:fldChar w:fldCharType="end"/>
-      </w:r>
+      <w:fldSimple w:instr=" SEQ Figure \* ARABIC ">
+        <w:r>
+          <w:rPr>
+            <w:noProof/>
+          </w:rPr>
+          <w:t>4</w:t>
+        </w:r>
+      </w:fldSimple>
       <w:r>
         <w:t>LoginDTO containing informaion used by the WCF service to authenticate the user.</w:t>
       </w:r>
@@ -16957,27 +16889,14 @@
       <w:r>
         <w:t xml:space="preserve">Figure </w:t>
       </w:r>
-      <w:r>
-        <w:fldChar w:fldCharType="begin"/>
-      </w:r>
-      <w:r>
-        <w:instrText xml:space="preserve"> SEQ Figure \* ARABIC </w:instrText>
-      </w:r>
-      <w:r>
-        <w:fldChar w:fldCharType="separate"/>
-      </w:r>
-      <w:r>
-        <w:rPr>
-          <w:noProof/>
-        </w:rPr>
-        <w:t>5</w:t>
-      </w:r>
-      <w:r>
-        <w:rPr>
-          <w:noProof/>
-        </w:rPr>
-        <w:fldChar w:fldCharType="end"/>
-      </w:r>
+      <w:fldSimple w:instr=" SEQ Figure \* ARABIC ">
+        <w:r>
+          <w:rPr>
+            <w:noProof/>
+          </w:rPr>
+          <w:t>5</w:t>
+        </w:r>
+      </w:fldSimple>
       <w:r>
         <w:t>FindNDrive website created and hosted in IIS. Please see the green rectangle in top left.</w:t>
       </w:r>
@@ -17054,27 +16973,14 @@
       <w:r>
         <w:t xml:space="preserve">Figure </w:t>
       </w:r>
-      <w:r>
-        <w:fldChar w:fldCharType="begin"/>
-      </w:r>
-      <w:r>
-        <w:instrText xml:space="preserve"> SEQ Figure \* ARABIC </w:instrText>
-      </w:r>
-      <w:r>
-        <w:fldChar w:fldCharType="separate"/>
-      </w:r>
-      <w:r>
-        <w:rPr>
-          <w:noProof/>
-        </w:rPr>
-        <w:t>6</w:t>
-      </w:r>
-      <w:r>
-        <w:rPr>
-          <w:noProof/>
-        </w:rPr>
-        <w:fldChar w:fldCharType="end"/>
-      </w:r>
+      <w:fldSimple w:instr=" SEQ Figure \* ARABIC ">
+        <w:r>
+          <w:rPr>
+            <w:noProof/>
+          </w:rPr>
+          <w:t>6</w:t>
+        </w:r>
+      </w:fldSimple>
       <w:r>
         <w:t>New SSL certificate created for the FindNDrive website.</w:t>
       </w:r>
@@ -17154,27 +17060,14 @@
       <w:r>
         <w:t xml:space="preserve">Figure </w:t>
       </w:r>
-      <w:r>
-        <w:fldChar w:fldCharType="begin"/>
-      </w:r>
-      <w:r>
-        <w:instrText xml:space="preserve"> SEQ Figure \* ARABIC </w:instrText>
-      </w:r>
-      <w:r>
-        <w:fldChar w:fldCharType="separate"/>
-      </w:r>
-      <w:r>
-        <w:rPr>
-          <w:noProof/>
-        </w:rPr>
-        <w:t>7</w:t>
-      </w:r>
-      <w:r>
-        <w:rPr>
-          <w:noProof/>
-        </w:rPr>
-        <w:fldChar w:fldCharType="end"/>
-      </w:r>
+      <w:fldSimple w:instr=" SEQ Figure \* ARABIC ">
+        <w:r>
+          <w:rPr>
+            <w:noProof/>
+          </w:rPr>
+          <w:t>7</w:t>
+        </w:r>
+      </w:fldSimple>
       <w:r>
         <w:t>Binding SSL certificate to FindNDrive website.</w:t>
       </w:r>
@@ -17259,27 +17152,14 @@
       <w:r>
         <w:t xml:space="preserve">Figure </w:t>
       </w:r>
-      <w:r>
-        <w:fldChar w:fldCharType="begin"/>
-      </w:r>
-      <w:r>
-        <w:instrText xml:space="preserve"> SEQ Figure \* ARABIC </w:instrText>
-      </w:r>
-      <w:r>
-        <w:fldChar w:fldCharType="separate"/>
-      </w:r>
-      <w:r>
-        <w:rPr>
-          <w:noProof/>
-        </w:rPr>
-        <w:t>8</w:t>
-      </w:r>
-      <w:r>
-        <w:rPr>
-          <w:noProof/>
-        </w:rPr>
-        <w:fldChar w:fldCharType="end"/>
-      </w:r>
+      <w:fldSimple w:instr=" SEQ Figure \* ARABIC ">
+        <w:r>
+          <w:rPr>
+            <w:noProof/>
+          </w:rPr>
+          <w:t>8</w:t>
+        </w:r>
+      </w:fldSimple>
       <w:r>
         <w:t>FindNDrive now refuses all HTTP connection. HTTPS is the only allowed method of connecting to the service.</w:t>
       </w:r>
@@ -17502,27 +17382,14 @@
       <w:r>
         <w:t xml:space="preserve">Figure </w:t>
       </w:r>
-      <w:r>
-        <w:fldChar w:fldCharType="begin"/>
-      </w:r>
-      <w:r>
-        <w:instrText xml:space="preserve"> SEQ Figure \* ARABIC </w:instrText>
-      </w:r>
-      <w:r>
-        <w:fldChar w:fldCharType="separate"/>
-      </w:r>
-      <w:r>
-        <w:rPr>
-          <w:noProof/>
-        </w:rPr>
-        <w:t>9</w:t>
-      </w:r>
-      <w:r>
-        <w:rPr>
-          <w:noProof/>
-        </w:rPr>
-        <w:fldChar w:fldCharType="end"/>
-      </w:r>
+      <w:fldSimple w:instr=" SEQ Figure \* ARABIC ">
+        <w:r>
+          <w:rPr>
+            <w:noProof/>
+          </w:rPr>
+          <w:t>9</w:t>
+        </w:r>
+      </w:fldSimple>
       <w:r>
         <w:t xml:space="preserve"> SSLSocketFactory, developed with the help from: </w:t>
       </w:r>
@@ -25804,15 +25671,69 @@
       <w:r>
         <w:t>Online Status</w:t>
       </w:r>
+    </w:p>
+    <w:p>
+      <w:pPr>
+        <w:pStyle w:val="Heading2"/>
+      </w:pPr>
+      <w:r>
+        <w:t>Friends</w:t>
+      </w:r>
+    </w:p>
+    <w:p>
+      <w:pPr>
+        <w:pStyle w:val="Heading2"/>
+      </w:pPr>
+      <w:r>
+        <w:t>New UI</w:t>
+      </w:r>
+    </w:p>
+    <w:p>
+      <w:pPr>
+        <w:pStyle w:val="Heading2"/>
+      </w:pPr>
+      <w:r>
+        <w:t>New UI Structure</w:t>
+      </w:r>
+    </w:p>
+    <w:p>
+      <w:pPr>
+        <w:pStyle w:val="Heading2"/>
+      </w:pPr>
+      <w:r>
+        <w:t>Code Refactoring and Improvements (WCFServiceTask, deleted all NetworkTasks..)</w:t>
+      </w:r>
+    </w:p>
+    <w:p>
+      <w:pPr>
+        <w:pStyle w:val="Heading2"/>
+      </w:pPr>
       <w:bookmarkStart w:id="0" w:name="_GoBack"/>
       <w:bookmarkEnd w:id="0"/>
     </w:p>
     <w:p>
       <w:pPr>
+        <w:pStyle w:val="Heading1"/>
+      </w:pPr>
+      <w:r>
+        <w:t>31st January – 24</w:t>
+      </w:r>
+      <w:r>
+        <w:rPr>
+          <w:vertAlign w:val="superscript"/>
+        </w:rPr>
+        <w:t>th</w:t>
+      </w:r>
+      <w:r>
+        <w:t xml:space="preserve"> February</w:t>
+      </w:r>
+    </w:p>
+    <w:p>
+      <w:pPr>
         <w:pStyle w:val="Heading2"/>
       </w:pPr>
       <w:r>
-        <w:t>Friends</w:t>
+        <w:t>Group chat</w:t>
       </w:r>
     </w:p>
     <w:p>
@@ -25820,7 +25741,7 @@
         <w:pStyle w:val="Heading2"/>
       </w:pPr>
       <w:r>
-        <w:t>New UI</w:t>
+        <w:t>Modifying journeys</w:t>
       </w:r>
     </w:p>
     <w:p>
@@ -25828,7 +25749,7 @@
         <w:pStyle w:val="Heading2"/>
       </w:pPr>
       <w:r>
-        <w:t>New UI Structure</w:t>
+        <w:t>Cancelling journeys</w:t>
       </w:r>
     </w:p>
     <w:p>
@@ -25836,8 +25757,22 @@
         <w:pStyle w:val="Heading2"/>
       </w:pPr>
       <w:r>
-        <w:t>Code Refactoring and Improvements (WCFServiceTask, deleted all NetworkTasks..)</w:t>
-      </w:r>
+        <w:t>Inviting friends</w:t>
+      </w:r>
+    </w:p>
+    <w:p>
+      <w:pPr>
+        <w:pStyle w:val="Heading2"/>
+      </w:pPr>
+      <w:r>
+        <w:t>Better notifications, improved GCM support</w:t>
+      </w:r>
+    </w:p>
+    <w:p/>
+    <w:p>
+      <w:pPr>
+        <w:pStyle w:val="Heading2"/>
+      </w:pPr>
       <w:r>
         <w:br w:type="page"/>
       </w:r>
@@ -28001,7 +27936,7 @@
 </file>
 
 <file path=customXml/itemProps1.xml><?xml version="1.0" encoding="utf-8"?>
-<ds:datastoreItem xmlns:ds="http://schemas.openxmlformats.org/officeDocument/2006/customXml" ds:itemID="{78DDF194-F479-4AAF-9C22-EB6642AF691C}">
+<ds:datastoreItem xmlns:ds="http://schemas.openxmlformats.org/officeDocument/2006/customXml" ds:itemID="{FD66173D-1701-40AA-8140-507916C3D46D}">
   <ds:schemaRefs>
     <ds:schemaRef ds:uri="http://schemas.openxmlformats.org/officeDocument/2006/bibliography"/>
   </ds:schemaRefs>

</xml_diff>